<commit_message>
Mejorar prueba funcional "falta de datos"
</commit_message>
<xml_diff>
--- a/test/Albamon.UIT/Purchases/TC - Purchase Nfts.docx
+++ b/test/Albamon.UIT/Purchases/TC - Purchase Nfts.docx
@@ -1609,23 +1609,26 @@
     <w:tbl>
       <w:tblPr>
         <w:tblStyle w:val="Tablaconcuadrcula"/>
-        <w:tblW w:w="4760" w:type="pct"/>
+        <w:tblW w:w="4804" w:type="pct"/>
         <w:tblLayout w:type="fixed"/>
         <w:tblLook w:val="04A0" w:firstRow="1" w:lastRow="0" w:firstColumn="1" w:lastColumn="0" w:noHBand="0" w:noVBand="1"/>
       </w:tblPr>
       <w:tblGrid>
-        <w:gridCol w:w="988"/>
-        <w:gridCol w:w="1107"/>
-        <w:gridCol w:w="1728"/>
-        <w:gridCol w:w="1037"/>
-        <w:gridCol w:w="1231"/>
-        <w:gridCol w:w="4110"/>
-        <w:gridCol w:w="2127"/>
+        <w:gridCol w:w="996"/>
+        <w:gridCol w:w="1117"/>
+        <w:gridCol w:w="1744"/>
+        <w:gridCol w:w="1047"/>
+        <w:gridCol w:w="1242"/>
+        <w:gridCol w:w="4149"/>
+        <w:gridCol w:w="2147"/>
       </w:tblGrid>
       <w:tr>
-        <w:tc>
-          <w:tcPr>
-            <w:tcW w:w="988" w:type="dxa"/>
+        <w:trPr>
+          <w:trHeight w:val="718"/>
+        </w:trPr>
+        <w:tc>
+          <w:tcPr>
+            <w:tcW w:w="996" w:type="dxa"/>
           </w:tcPr>
           <w:p>
             <w:pPr>
@@ -1645,7 +1648,7 @@
         </w:tc>
         <w:tc>
           <w:tcPr>
-            <w:tcW w:w="1107" w:type="dxa"/>
+            <w:tcW w:w="1117" w:type="dxa"/>
           </w:tcPr>
           <w:p>
             <w:pPr>
@@ -1679,7 +1682,7 @@
         </w:tc>
         <w:tc>
           <w:tcPr>
-            <w:tcW w:w="1728" w:type="dxa"/>
+            <w:tcW w:w="1744" w:type="dxa"/>
           </w:tcPr>
           <w:p>
             <w:pPr>
@@ -1734,7 +1737,7 @@
         </w:tc>
         <w:tc>
           <w:tcPr>
-            <w:tcW w:w="1037" w:type="dxa"/>
+            <w:tcW w:w="1047" w:type="dxa"/>
           </w:tcPr>
           <w:p>
             <w:pPr>
@@ -1754,7 +1757,7 @@
         </w:tc>
         <w:tc>
           <w:tcPr>
-            <w:tcW w:w="1231" w:type="dxa"/>
+            <w:tcW w:w="1242" w:type="dxa"/>
           </w:tcPr>
           <w:p>
             <w:pPr>
@@ -1774,7 +1777,7 @@
         </w:tc>
         <w:tc>
           <w:tcPr>
-            <w:tcW w:w="4110" w:type="dxa"/>
+            <w:tcW w:w="4149" w:type="dxa"/>
           </w:tcPr>
           <w:p>
             <w:pPr>
@@ -1836,7 +1839,7 @@
         </w:tc>
         <w:tc>
           <w:tcPr>
-            <w:tcW w:w="2127" w:type="dxa"/>
+            <w:tcW w:w="2147" w:type="dxa"/>
           </w:tcPr>
           <w:p>
             <w:pPr>
@@ -1849,1221 +1852,280 @@
                 <w:rFonts w:ascii="Arial" w:hAnsi="Arial" w:cs="Arial"/>
               </w:rPr>
               <w:t>Expected Result</w:t>
-            </w:r>
-          </w:p>
-        </w:tc>
-      </w:tr>
-      <w:tr>
-        <w:tc>
-          <w:tcPr>
-            <w:tcW w:w="988" w:type="dxa"/>
-          </w:tcPr>
-          <w:p>
-            <w:pPr>
-              <w:rPr>
-                <w:rFonts w:ascii="Arial" w:hAnsi="Arial" w:cs="Arial"/>
-                <w:lang w:val="es-ES"/>
-              </w:rPr>
-            </w:pPr>
-            <w:r>
-              <w:rPr>
-                <w:rFonts w:ascii="Arial" w:hAnsi="Arial" w:cs="Arial"/>
-                <w:lang w:val="es-ES"/>
-              </w:rPr>
-              <w:t>UC1_1</w:t>
-            </w:r>
-          </w:p>
-        </w:tc>
-        <w:tc>
-          <w:tcPr>
-            <w:tcW w:w="1107" w:type="dxa"/>
-          </w:tcPr>
-          <w:p>
-            <w:pPr>
-              <w:rPr>
-                <w:rFonts w:ascii="Arial" w:hAnsi="Arial" w:cs="Arial"/>
-                <w:lang w:val="es-ES"/>
-              </w:rPr>
-            </w:pPr>
-            <w:r>
-              <w:rPr>
-                <w:rFonts w:ascii="Arial" w:hAnsi="Arial" w:cs="Arial"/>
-                <w:lang w:val="es-ES"/>
-              </w:rPr>
-              <w:t>Esc-1</w:t>
-            </w:r>
-          </w:p>
-        </w:tc>
-        <w:tc>
-          <w:tcPr>
-            <w:tcW w:w="1728" w:type="dxa"/>
-          </w:tcPr>
-          <w:p>
-            <w:pPr>
-              <w:rPr>
-                <w:rFonts w:ascii="Arial" w:hAnsi="Arial" w:cs="Arial"/>
-              </w:rPr>
-            </w:pPr>
-            <w:r>
-              <w:rPr>
-                <w:rFonts w:ascii="Arial" w:hAnsi="Arial" w:cs="Arial"/>
-              </w:rPr>
-              <w:t>CHIK</w:t>
-            </w:r>
-            <w:r>
-              <w:rPr>
-                <w:rFonts w:ascii="Arial" w:hAnsi="Arial" w:cs="Arial"/>
-              </w:rPr>
-              <w:t xml:space="preserve"> </w:t>
-            </w:r>
-            <w:r>
-              <w:rPr>
-                <w:rFonts w:ascii="Arial" w:hAnsi="Arial" w:cs="Arial"/>
-              </w:rPr>
-              <w:t>5</w:t>
-            </w:r>
-          </w:p>
-          <w:p>
-            <w:pPr>
-              <w:rPr>
-                <w:rFonts w:ascii="Arial" w:hAnsi="Arial" w:cs="Arial"/>
-              </w:rPr>
-            </w:pPr>
-            <w:r>
-              <w:rPr>
-                <w:rFonts w:ascii="Arial" w:hAnsi="Arial" w:cs="Arial"/>
-              </w:rPr>
-              <w:t>FIRE</w:t>
-            </w:r>
-          </w:p>
-          <w:p>
-            <w:pPr>
-              <w:rPr>
-                <w:rFonts w:ascii="Arial" w:hAnsi="Arial" w:cs="Arial"/>
-              </w:rPr>
-            </w:pPr>
-          </w:p>
-          <w:p>
-            <w:pPr>
-              <w:rPr>
-                <w:rFonts w:ascii="Arial" w:hAnsi="Arial" w:cs="Arial"/>
-              </w:rPr>
-            </w:pPr>
-            <w:r>
-              <w:rPr>
-                <w:rFonts w:ascii="Arial" w:hAnsi="Arial" w:cs="Arial"/>
-              </w:rPr>
-              <w:t>CHOK</w:t>
-            </w:r>
-          </w:p>
-          <w:p>
-            <w:pPr>
-              <w:rPr>
-                <w:rFonts w:ascii="Arial" w:hAnsi="Arial" w:cs="Arial"/>
-              </w:rPr>
-            </w:pPr>
-            <w:r>
-              <w:rPr>
-                <w:rFonts w:ascii="Arial" w:hAnsi="Arial" w:cs="Arial"/>
-              </w:rPr>
-              <w:t>10</w:t>
-            </w:r>
-          </w:p>
-          <w:p>
-            <w:pPr>
-              <w:rPr>
-                <w:rFonts w:ascii="Arial" w:hAnsi="Arial" w:cs="Arial"/>
-              </w:rPr>
-            </w:pPr>
-            <w:r>
-              <w:rPr>
-                <w:rFonts w:ascii="Arial" w:hAnsi="Arial" w:cs="Arial"/>
-              </w:rPr>
-              <w:t>WATER</w:t>
-            </w:r>
-          </w:p>
-        </w:tc>
-        <w:tc>
-          <w:tcPr>
-            <w:tcW w:w="1037" w:type="dxa"/>
-          </w:tcPr>
-          <w:p>
-            <w:pPr>
-              <w:rPr>
-                <w:rFonts w:ascii="Arial" w:hAnsi="Arial" w:cs="Arial"/>
-              </w:rPr>
-            </w:pPr>
-          </w:p>
-        </w:tc>
-        <w:tc>
-          <w:tcPr>
-            <w:tcW w:w="1231" w:type="dxa"/>
-          </w:tcPr>
-          <w:p>
-            <w:pPr>
-              <w:rPr>
-                <w:rFonts w:ascii="Arial" w:hAnsi="Arial" w:cs="Arial"/>
-              </w:rPr>
-            </w:pPr>
-          </w:p>
-        </w:tc>
-        <w:tc>
-          <w:tcPr>
-            <w:tcW w:w="4110" w:type="dxa"/>
-          </w:tcPr>
-          <w:p>
-            <w:pPr>
-              <w:rPr>
-                <w:rFonts w:ascii="Arial" w:hAnsi="Arial" w:cs="Arial"/>
-                <w:lang w:val="es-ES"/>
-              </w:rPr>
-            </w:pPr>
-            <w:r>
-              <w:rPr>
-                <w:rFonts w:ascii="Arial" w:hAnsi="Arial" w:cs="Arial"/>
-                <w:lang w:val="es-ES"/>
-              </w:rPr>
-              <w:t>5</w:t>
-            </w:r>
-            <w:r>
-              <w:rPr>
-                <w:rFonts w:ascii="Arial" w:hAnsi="Arial" w:cs="Arial"/>
-                <w:lang w:val="es-ES"/>
-              </w:rPr>
-              <w:t>,</w:t>
-            </w:r>
-            <w:r>
-              <w:rPr>
-                <w:rFonts w:ascii="Arial" w:hAnsi="Arial" w:cs="Arial"/>
-                <w:lang w:val="es-ES"/>
-              </w:rPr>
-              <w:t>1</w:t>
-            </w:r>
-            <w:r>
-              <w:rPr>
-                <w:rFonts w:ascii="Arial" w:hAnsi="Arial" w:cs="Arial"/>
-                <w:lang w:val="es-ES"/>
-              </w:rPr>
-              <w:t>,</w:t>
-            </w:r>
-            <w:r>
-              <w:rPr>
-                <w:rFonts w:ascii="Arial" w:hAnsi="Arial" w:cs="Arial"/>
-                <w:lang w:val="es-ES"/>
-              </w:rPr>
-              <w:t>1</w:t>
-            </w:r>
-          </w:p>
-        </w:tc>
-        <w:tc>
-          <w:tcPr>
-            <w:tcW w:w="2127" w:type="dxa"/>
-          </w:tcPr>
-          <w:p>
-            <w:pPr>
-              <w:rPr>
-                <w:rFonts w:ascii="Arial" w:hAnsi="Arial" w:cs="Arial"/>
-              </w:rPr>
-            </w:pPr>
-            <w:r>
-              <w:rPr>
-                <w:rFonts w:ascii="Arial" w:hAnsi="Arial" w:cs="Arial"/>
-              </w:rPr>
-              <w:t>"Details - Albamon","Details",</w:t>
-            </w:r>
-          </w:p>
-          <w:p>
-            <w:pPr>
-              <w:rPr>
-                <w:rFonts w:ascii="Arial" w:hAnsi="Arial" w:cs="Arial"/>
-              </w:rPr>
-            </w:pPr>
-            <w:r>
-              <w:rPr>
-                <w:rFonts w:ascii="Arial" w:hAnsi="Arial" w:cs="Arial"/>
-              </w:rPr>
-              <w:t xml:space="preserve">                "Purchase","Peter","Jackson","Purchase date:","Gas fee:","5",</w:t>
-            </w:r>
-          </w:p>
-          <w:p>
-            <w:pPr>
-              <w:rPr>
-                <w:rFonts w:ascii="Arial" w:hAnsi="Arial" w:cs="Arial"/>
-              </w:rPr>
-            </w:pPr>
-            <w:r>
-              <w:rPr>
-                <w:rFonts w:ascii="Arial" w:hAnsi="Arial" w:cs="Arial"/>
-              </w:rPr>
-              <w:t xml:space="preserve">                "Total price:","15","CHIK","5",</w:t>
-            </w:r>
-          </w:p>
-          <w:p>
-            <w:pPr>
-              <w:rPr>
-                <w:rFonts w:ascii="Arial" w:hAnsi="Arial" w:cs="Arial"/>
-              </w:rPr>
-            </w:pPr>
-            <w:r>
-              <w:rPr>
-                <w:rFonts w:ascii="Arial" w:hAnsi="Arial" w:cs="Arial"/>
-              </w:rPr>
-              <w:t xml:space="preserve">                "CHOK","10"</w:t>
-            </w:r>
-          </w:p>
-        </w:tc>
-      </w:tr>
-      <w:tr>
-        <w:tc>
-          <w:tcPr>
-            <w:tcW w:w="988" w:type="dxa"/>
-          </w:tcPr>
-          <w:p>
-            <w:pPr>
-              <w:rPr>
-                <w:rFonts w:ascii="Arial" w:hAnsi="Arial" w:cs="Arial"/>
-                <w:lang w:val="es-ES"/>
-              </w:rPr>
-            </w:pPr>
-            <w:r>
-              <w:rPr>
-                <w:rFonts w:ascii="Arial" w:hAnsi="Arial" w:cs="Arial"/>
-                <w:lang w:val="es-ES"/>
-              </w:rPr>
-              <w:t>UC1_</w:t>
-            </w:r>
-            <w:r>
-              <w:rPr>
-                <w:rFonts w:ascii="Arial" w:hAnsi="Arial" w:cs="Arial"/>
-                <w:lang w:val="es-ES"/>
-              </w:rPr>
-              <w:t>2</w:t>
-            </w:r>
-          </w:p>
-        </w:tc>
-        <w:tc>
-          <w:tcPr>
-            <w:tcW w:w="1107" w:type="dxa"/>
-          </w:tcPr>
-          <w:p>
-            <w:pPr>
-              <w:rPr>
-                <w:rFonts w:ascii="Arial" w:hAnsi="Arial" w:cs="Arial"/>
-                <w:lang w:val="es-ES"/>
-              </w:rPr>
-            </w:pPr>
-            <w:r>
-              <w:rPr>
-                <w:lang w:val="es-ES"/>
-              </w:rPr>
-              <w:t>Esc-2</w:t>
-            </w:r>
-          </w:p>
-        </w:tc>
-        <w:tc>
-          <w:tcPr>
-            <w:tcW w:w="1728" w:type="dxa"/>
-          </w:tcPr>
-          <w:p>
-            <w:pPr>
-              <w:rPr>
-                <w:rFonts w:ascii="Arial" w:hAnsi="Arial" w:cs="Arial"/>
-              </w:rPr>
-            </w:pPr>
-          </w:p>
-        </w:tc>
-        <w:tc>
-          <w:tcPr>
-            <w:tcW w:w="1037" w:type="dxa"/>
-          </w:tcPr>
-          <w:p>
-            <w:pPr>
-              <w:rPr>
-                <w:rFonts w:ascii="Arial" w:hAnsi="Arial" w:cs="Arial"/>
-              </w:rPr>
-            </w:pPr>
-          </w:p>
-        </w:tc>
-        <w:tc>
-          <w:tcPr>
-            <w:tcW w:w="1231" w:type="dxa"/>
-          </w:tcPr>
-          <w:p>
-            <w:pPr>
-              <w:rPr>
-                <w:rFonts w:ascii="Arial" w:hAnsi="Arial" w:cs="Arial"/>
-              </w:rPr>
-            </w:pPr>
-          </w:p>
-        </w:tc>
-        <w:tc>
-          <w:tcPr>
-            <w:tcW w:w="4110" w:type="dxa"/>
-          </w:tcPr>
-          <w:p>
-            <w:pPr>
-              <w:rPr>
-                <w:rFonts w:ascii="Arial" w:hAnsi="Arial" w:cs="Arial"/>
-              </w:rPr>
-            </w:pPr>
-          </w:p>
-        </w:tc>
-        <w:tc>
-          <w:tcPr>
-            <w:tcW w:w="2127" w:type="dxa"/>
-          </w:tcPr>
-          <w:p>
-            <w:pPr>
-              <w:rPr>
-                <w:rFonts w:ascii="Arial" w:hAnsi="Arial" w:cs="Arial"/>
-              </w:rPr>
-            </w:pPr>
-            <w:r>
-              <w:rPr>
-                <w:rFonts w:ascii="Arial" w:hAnsi="Arial" w:cs="Arial"/>
-              </w:rPr>
-              <w:t xml:space="preserve">There are no </w:t>
-            </w:r>
-            <w:r>
-              <w:rPr>
-                <w:rFonts w:ascii="Arial" w:hAnsi="Arial" w:cs="Arial"/>
-              </w:rPr>
-              <w:t>nfts</w:t>
-            </w:r>
-            <w:r>
-              <w:rPr>
-                <w:rFonts w:ascii="Arial" w:hAnsi="Arial" w:cs="Arial"/>
-              </w:rPr>
-              <w:t xml:space="preserve"> available</w:t>
-            </w:r>
-          </w:p>
-        </w:tc>
-      </w:tr>
-      <w:tr>
-        <w:tc>
-          <w:tcPr>
-            <w:tcW w:w="988" w:type="dxa"/>
-          </w:tcPr>
-          <w:p>
-            <w:pPr>
-              <w:rPr>
-                <w:rFonts w:ascii="Arial" w:hAnsi="Arial" w:cs="Arial"/>
-                <w:lang w:val="es-ES"/>
-              </w:rPr>
-            </w:pPr>
-            <w:r>
-              <w:rPr>
-                <w:rFonts w:ascii="Arial" w:hAnsi="Arial" w:cs="Arial"/>
-                <w:lang w:val="es-ES"/>
-              </w:rPr>
-              <w:t>UC1_</w:t>
-            </w:r>
-            <w:r>
-              <w:rPr>
-                <w:rFonts w:ascii="Arial" w:hAnsi="Arial" w:cs="Arial"/>
-                <w:lang w:val="es-ES"/>
-              </w:rPr>
-              <w:t>3</w:t>
-            </w:r>
-          </w:p>
-        </w:tc>
-        <w:tc>
-          <w:tcPr>
-            <w:tcW w:w="1107" w:type="dxa"/>
-          </w:tcPr>
-          <w:p>
-            <w:pPr>
-              <w:rPr>
-                <w:lang w:val="es-ES"/>
-              </w:rPr>
-            </w:pPr>
-            <w:r>
-              <w:rPr>
-                <w:lang w:val="es-ES"/>
-              </w:rPr>
-              <w:t>Esc-3</w:t>
-            </w:r>
-            <w:r>
-              <w:rPr>
-                <w:lang w:val="es-ES"/>
-              </w:rPr>
-              <w:t>/filter by price</w:t>
-            </w:r>
-          </w:p>
-          <w:p>
-            <w:pPr>
-              <w:rPr>
-                <w:lang w:val="es-ES"/>
-              </w:rPr>
-            </w:pPr>
-          </w:p>
-        </w:tc>
-        <w:tc>
-          <w:tcPr>
-            <w:tcW w:w="1728" w:type="dxa"/>
-          </w:tcPr>
-          <w:p>
-            <w:pPr>
-              <w:rPr>
-                <w:rFonts w:ascii="Arial" w:hAnsi="Arial" w:cs="Arial"/>
-              </w:rPr>
-            </w:pPr>
-          </w:p>
-        </w:tc>
-        <w:tc>
-          <w:tcPr>
-            <w:tcW w:w="1037" w:type="dxa"/>
-          </w:tcPr>
-          <w:p>
-            <w:r>
-              <w:t>9</w:t>
-            </w:r>
-          </w:p>
-        </w:tc>
-        <w:tc>
-          <w:tcPr>
-            <w:tcW w:w="1231" w:type="dxa"/>
-          </w:tcPr>
-          <w:p>
-            <w:pPr>
-              <w:rPr>
-                <w:rFonts w:ascii="Arial" w:hAnsi="Arial" w:cs="Arial"/>
-              </w:rPr>
-            </w:pPr>
-          </w:p>
-        </w:tc>
-        <w:tc>
-          <w:tcPr>
-            <w:tcW w:w="4110" w:type="dxa"/>
-          </w:tcPr>
-          <w:p>
-            <w:pPr>
-              <w:rPr>
-                <w:rFonts w:ascii="Arial" w:hAnsi="Arial" w:cs="Arial"/>
-              </w:rPr>
-            </w:pPr>
-          </w:p>
-        </w:tc>
-        <w:tc>
-          <w:tcPr>
-            <w:tcW w:w="2127" w:type="dxa"/>
-          </w:tcPr>
-          <w:p>
-            <w:pPr>
-              <w:rPr>
-                <w:rFonts w:ascii="Arial" w:hAnsi="Arial" w:cs="Arial"/>
-              </w:rPr>
-            </w:pPr>
-            <w:r>
-              <w:rPr>
-                <w:rFonts w:ascii="Arial" w:hAnsi="Arial" w:cs="Arial"/>
-              </w:rPr>
-              <w:t xml:space="preserve">Filtered </w:t>
-            </w:r>
-            <w:r>
-              <w:rPr>
-                <w:rFonts w:ascii="Arial" w:hAnsi="Arial" w:cs="Arial"/>
-              </w:rPr>
-              <w:t>NFTS</w:t>
-            </w:r>
-            <w:r>
-              <w:rPr>
-                <w:rFonts w:ascii="Arial" w:hAnsi="Arial" w:cs="Arial"/>
-              </w:rPr>
-              <w:t>:</w:t>
-            </w:r>
-          </w:p>
-          <w:p>
-            <w:pPr>
-              <w:rPr>
-                <w:rFonts w:ascii="Arial" w:hAnsi="Arial" w:cs="Arial"/>
-              </w:rPr>
-            </w:pPr>
-            <w:r>
-              <w:rPr>
-                <w:rFonts w:ascii="Arial" w:hAnsi="Arial" w:cs="Arial"/>
-              </w:rPr>
-              <w:t>CHIK</w:t>
-            </w:r>
-            <w:r>
-              <w:rPr>
-                <w:rFonts w:ascii="Arial" w:hAnsi="Arial" w:cs="Arial"/>
-              </w:rPr>
-              <w:t xml:space="preserve">, </w:t>
-            </w:r>
-            <w:r>
-              <w:rPr>
-                <w:rFonts w:ascii="Arial" w:hAnsi="Arial" w:cs="Arial"/>
-              </w:rPr>
-              <w:t>5,</w:t>
-            </w:r>
-            <w:r>
-              <w:rPr>
-                <w:rFonts w:ascii="Arial" w:hAnsi="Arial" w:cs="Arial"/>
-              </w:rPr>
-              <w:t xml:space="preserve"> </w:t>
-            </w:r>
-            <w:r>
-              <w:rPr>
-                <w:rFonts w:ascii="Arial" w:hAnsi="Arial" w:cs="Arial"/>
-              </w:rPr>
-              <w:t>FIRE</w:t>
-            </w:r>
-          </w:p>
-          <w:p>
-            <w:pPr>
-              <w:rPr>
-                <w:rFonts w:ascii="Arial" w:hAnsi="Arial" w:cs="Arial"/>
-              </w:rPr>
-            </w:pPr>
-            <w:r>
-              <w:rPr>
-                <w:rFonts w:ascii="Arial" w:hAnsi="Arial" w:cs="Arial"/>
-              </w:rPr>
-              <w:t xml:space="preserve">PAC ,7, </w:t>
-            </w:r>
-            <w:r>
-              <w:rPr>
-                <w:rFonts w:ascii="Arial" w:hAnsi="Arial" w:cs="Arial"/>
-              </w:rPr>
-              <w:t>WATER</w:t>
-            </w:r>
-          </w:p>
-          <w:p>
-            <w:pPr>
-              <w:rPr>
-                <w:rFonts w:ascii="Arial" w:hAnsi="Arial" w:cs="Arial"/>
-              </w:rPr>
-            </w:pPr>
-            <w:r>
-              <w:rPr>
-                <w:rFonts w:ascii="Arial" w:hAnsi="Arial" w:cs="Arial"/>
-              </w:rPr>
-              <w:t xml:space="preserve">PIC ,8, </w:t>
-            </w:r>
-            <w:r>
-              <w:rPr>
-                <w:rFonts w:ascii="Arial" w:hAnsi="Arial" w:cs="Arial"/>
-              </w:rPr>
-              <w:t>FIRE</w:t>
-            </w:r>
-          </w:p>
-          <w:p>
-            <w:pPr>
-              <w:rPr>
-                <w:rFonts w:ascii="Arial" w:hAnsi="Arial" w:cs="Arial"/>
-                <w:color w:val="212529"/>
-                <w:shd w:val="clear" w:color="auto" w:fill="FFFFFF"/>
-              </w:rPr>
-            </w:pPr>
-            <w:r>
-              <w:rPr>
-                <w:rFonts w:ascii="Arial" w:hAnsi="Arial" w:cs="Arial"/>
-                <w:color w:val="212529"/>
-                <w:shd w:val="clear" w:color="auto" w:fill="FFFFFF"/>
-              </w:rPr>
-              <w:lastRenderedPageBreak/>
-              <w:t>KLINKOMON</w:t>
-            </w:r>
-            <w:r>
-              <w:rPr>
-                <w:rFonts w:ascii="Arial" w:hAnsi="Arial" w:cs="Arial"/>
-                <w:color w:val="212529"/>
-                <w:shd w:val="clear" w:color="auto" w:fill="FFFFFF"/>
-              </w:rPr>
-              <w:t>,</w:t>
-            </w:r>
-            <w:proofErr w:type="gramStart"/>
-            <w:r>
-              <w:rPr>
-                <w:rFonts w:ascii="Arial" w:hAnsi="Arial" w:cs="Arial"/>
-                <w:color w:val="212529"/>
-                <w:shd w:val="clear" w:color="auto" w:fill="FFFFFF"/>
-              </w:rPr>
-              <w:t>6,WATER</w:t>
-            </w:r>
-            <w:proofErr w:type="gramEnd"/>
-          </w:p>
-          <w:p>
-            <w:pPr>
-              <w:rPr>
-                <w:rFonts w:ascii="Arial" w:hAnsi="Arial" w:cs="Arial"/>
-                <w:color w:val="212529"/>
-                <w:shd w:val="clear" w:color="auto" w:fill="FFFFFF"/>
-              </w:rPr>
-            </w:pPr>
-            <w:r>
-              <w:rPr>
-                <w:rFonts w:ascii="Arial" w:hAnsi="Arial" w:cs="Arial"/>
-                <w:color w:val="212529"/>
-                <w:shd w:val="clear" w:color="auto" w:fill="FFFFFF"/>
-              </w:rPr>
-              <w:t>ELECTRODOMON,</w:t>
-            </w:r>
-            <w:proofErr w:type="gramStart"/>
-            <w:r>
-              <w:rPr>
-                <w:rFonts w:ascii="Arial" w:hAnsi="Arial" w:cs="Arial"/>
-                <w:color w:val="212529"/>
-                <w:shd w:val="clear" w:color="auto" w:fill="FFFFFF"/>
-              </w:rPr>
-              <w:t>3,FIRE</w:t>
-            </w:r>
-            <w:proofErr w:type="gramEnd"/>
-          </w:p>
-          <w:p>
-            <w:pPr>
-              <w:rPr>
-                <w:rFonts w:ascii="Arial" w:hAnsi="Arial" w:cs="Arial"/>
-                <w:color w:val="212529"/>
-                <w:shd w:val="clear" w:color="auto" w:fill="FFFFFF"/>
-              </w:rPr>
-            </w:pPr>
-            <w:r>
-              <w:rPr>
-                <w:rFonts w:ascii="Arial" w:hAnsi="Arial" w:cs="Arial"/>
-                <w:color w:val="212529"/>
-                <w:shd w:val="clear" w:color="auto" w:fill="FFFFFF"/>
-              </w:rPr>
-              <w:t>STAYROMON,</w:t>
-            </w:r>
-            <w:proofErr w:type="gramStart"/>
-            <w:r>
-              <w:rPr>
-                <w:rFonts w:ascii="Arial" w:hAnsi="Arial" w:cs="Arial"/>
-                <w:color w:val="212529"/>
-                <w:shd w:val="clear" w:color="auto" w:fill="FFFFFF"/>
-              </w:rPr>
-              <w:t>5,FIRE</w:t>
-            </w:r>
-            <w:proofErr w:type="gramEnd"/>
-          </w:p>
-          <w:p>
-            <w:pPr>
-              <w:rPr>
-                <w:rFonts w:ascii="Arial" w:hAnsi="Arial" w:cs="Arial"/>
-                <w:color w:val="212529"/>
-                <w:shd w:val="clear" w:color="auto" w:fill="FFFFFF"/>
-              </w:rPr>
-            </w:pPr>
-            <w:r>
-              <w:rPr>
-                <w:rFonts w:ascii="Arial" w:hAnsi="Arial" w:cs="Arial"/>
-                <w:color w:val="212529"/>
-                <w:shd w:val="clear" w:color="auto" w:fill="FFFFFF"/>
-              </w:rPr>
-              <w:t>KADABRAOMON,</w:t>
-            </w:r>
-            <w:proofErr w:type="gramStart"/>
-            <w:r>
-              <w:rPr>
-                <w:rFonts w:ascii="Arial" w:hAnsi="Arial" w:cs="Arial"/>
-                <w:color w:val="212529"/>
-                <w:shd w:val="clear" w:color="auto" w:fill="FFFFFF"/>
-              </w:rPr>
-              <w:t>5,FIRE</w:t>
-            </w:r>
-            <w:proofErr w:type="gramEnd"/>
-          </w:p>
-          <w:p>
-            <w:pPr>
-              <w:rPr>
-                <w:rFonts w:ascii="Arial" w:hAnsi="Arial" w:cs="Arial"/>
-              </w:rPr>
-            </w:pPr>
-            <w:r>
-              <w:rPr>
-                <w:rFonts w:ascii="Arial" w:hAnsi="Arial" w:cs="Arial"/>
-                <w:color w:val="212529"/>
-                <w:shd w:val="clear" w:color="auto" w:fill="FFFFFF"/>
-              </w:rPr>
-              <w:t>SQUIRTLOMON,</w:t>
-            </w:r>
-            <w:proofErr w:type="gramStart"/>
-            <w:r>
-              <w:rPr>
-                <w:rFonts w:ascii="Arial" w:hAnsi="Arial" w:cs="Arial"/>
-                <w:color w:val="212529"/>
-                <w:shd w:val="clear" w:color="auto" w:fill="FFFFFF"/>
-              </w:rPr>
-              <w:t>6,FIRE</w:t>
-            </w:r>
-            <w:proofErr w:type="gramEnd"/>
-          </w:p>
-          <w:p>
-            <w:pPr>
-              <w:rPr>
-                <w:rFonts w:ascii="Arial" w:hAnsi="Arial" w:cs="Arial"/>
-              </w:rPr>
-            </w:pPr>
-          </w:p>
-          <w:p>
-            <w:pPr>
-              <w:rPr>
-                <w:rFonts w:ascii="Arial" w:hAnsi="Arial" w:cs="Arial"/>
-              </w:rPr>
-            </w:pPr>
-          </w:p>
-        </w:tc>
-      </w:tr>
-      <w:tr>
-        <w:tc>
-          <w:tcPr>
-            <w:tcW w:w="988" w:type="dxa"/>
-          </w:tcPr>
-          <w:p>
-            <w:pPr>
-              <w:rPr>
-                <w:rFonts w:ascii="Arial" w:hAnsi="Arial" w:cs="Arial"/>
-                <w:lang w:val="es-ES"/>
-              </w:rPr>
-            </w:pPr>
-            <w:r>
-              <w:rPr>
-                <w:rFonts w:ascii="Arial" w:hAnsi="Arial" w:cs="Arial"/>
-                <w:lang w:val="es-ES"/>
-              </w:rPr>
-              <w:lastRenderedPageBreak/>
-              <w:t>UC1_</w:t>
-            </w:r>
-            <w:r>
-              <w:rPr>
-                <w:rFonts w:ascii="Arial" w:hAnsi="Arial" w:cs="Arial"/>
-                <w:lang w:val="es-ES"/>
-              </w:rPr>
-              <w:t>4</w:t>
-            </w:r>
-          </w:p>
-        </w:tc>
-        <w:tc>
-          <w:tcPr>
-            <w:tcW w:w="1107" w:type="dxa"/>
-          </w:tcPr>
-          <w:p>
-            <w:pPr>
-              <w:rPr>
-                <w:lang w:val="es-ES"/>
-              </w:rPr>
-            </w:pPr>
-            <w:r>
-              <w:rPr>
-                <w:lang w:val="es-ES"/>
-              </w:rPr>
-              <w:t>Esc-3</w:t>
-            </w:r>
-            <w:r>
-              <w:rPr>
-                <w:lang w:val="es-ES"/>
-              </w:rPr>
-              <w:t>/filter by type</w:t>
-            </w:r>
-          </w:p>
-          <w:p>
-            <w:pPr>
-              <w:jc w:val="center"/>
-              <w:rPr>
-                <w:lang w:val="es-ES"/>
-              </w:rPr>
-            </w:pPr>
-          </w:p>
-        </w:tc>
-        <w:tc>
-          <w:tcPr>
-            <w:tcW w:w="1728" w:type="dxa"/>
-          </w:tcPr>
-          <w:p>
-            <w:pPr>
-              <w:rPr>
-                <w:rFonts w:ascii="Arial" w:hAnsi="Arial" w:cs="Arial"/>
-              </w:rPr>
-            </w:pPr>
-          </w:p>
-        </w:tc>
-        <w:tc>
-          <w:tcPr>
-            <w:tcW w:w="1037" w:type="dxa"/>
-          </w:tcPr>
-          <w:p/>
-        </w:tc>
-        <w:tc>
-          <w:tcPr>
-            <w:tcW w:w="1231" w:type="dxa"/>
-          </w:tcPr>
-          <w:p>
-            <w:pPr>
-              <w:rPr>
-                <w:rFonts w:ascii="Arial" w:hAnsi="Arial" w:cs="Arial"/>
-              </w:rPr>
-            </w:pPr>
-            <w:r>
-              <w:rPr>
-                <w:rFonts w:ascii="Arial" w:hAnsi="Arial" w:cs="Arial"/>
-              </w:rPr>
-              <w:t>FIRE</w:t>
-            </w:r>
-          </w:p>
-        </w:tc>
-        <w:tc>
-          <w:tcPr>
-            <w:tcW w:w="4110" w:type="dxa"/>
-          </w:tcPr>
-          <w:p>
-            <w:pPr>
-              <w:rPr>
-                <w:rFonts w:ascii="Arial" w:hAnsi="Arial" w:cs="Arial"/>
-              </w:rPr>
-            </w:pPr>
-          </w:p>
-        </w:tc>
-        <w:tc>
-          <w:tcPr>
-            <w:tcW w:w="2127" w:type="dxa"/>
-          </w:tcPr>
-          <w:p>
-            <w:pPr>
-              <w:rPr>
-                <w:rFonts w:ascii="Arial" w:hAnsi="Arial" w:cs="Arial"/>
-              </w:rPr>
-            </w:pPr>
-            <w:r>
-              <w:rPr>
-                <w:rFonts w:ascii="Arial" w:hAnsi="Arial" w:cs="Arial"/>
-              </w:rPr>
-              <w:t>Filtered NFTS:</w:t>
-            </w:r>
-          </w:p>
-          <w:p>
-            <w:pPr>
-              <w:rPr>
-                <w:rFonts w:ascii="Arial" w:hAnsi="Arial" w:cs="Arial"/>
-              </w:rPr>
-            </w:pPr>
-            <w:r>
-              <w:rPr>
-                <w:rFonts w:ascii="Arial" w:hAnsi="Arial" w:cs="Arial"/>
-              </w:rPr>
-              <w:t>CHIK</w:t>
-            </w:r>
-            <w:r>
-              <w:rPr>
-                <w:rFonts w:ascii="Arial" w:hAnsi="Arial" w:cs="Arial"/>
-              </w:rPr>
-              <w:t xml:space="preserve">, </w:t>
-            </w:r>
-            <w:r>
-              <w:rPr>
-                <w:rFonts w:ascii="Arial" w:hAnsi="Arial" w:cs="Arial"/>
-              </w:rPr>
-              <w:t>5,</w:t>
-            </w:r>
-            <w:r>
-              <w:rPr>
-                <w:rFonts w:ascii="Arial" w:hAnsi="Arial" w:cs="Arial"/>
-              </w:rPr>
-              <w:t xml:space="preserve"> </w:t>
-            </w:r>
-            <w:r>
-              <w:rPr>
-                <w:rFonts w:ascii="Arial" w:hAnsi="Arial" w:cs="Arial"/>
-              </w:rPr>
-              <w:t>FIRE</w:t>
-            </w:r>
-          </w:p>
-          <w:p>
-            <w:pPr>
-              <w:rPr>
-                <w:rFonts w:ascii="Arial" w:hAnsi="Arial" w:cs="Arial"/>
-              </w:rPr>
-            </w:pPr>
-            <w:r>
-              <w:rPr>
-                <w:rFonts w:ascii="Arial" w:hAnsi="Arial" w:cs="Arial"/>
-              </w:rPr>
-              <w:t>PIC ,8, FIRE</w:t>
-            </w:r>
-          </w:p>
-          <w:p>
-            <w:pPr>
-              <w:rPr>
-                <w:rFonts w:ascii="Arial" w:hAnsi="Arial" w:cs="Arial"/>
-              </w:rPr>
-            </w:pPr>
-            <w:r>
-              <w:rPr>
-                <w:rFonts w:ascii="Arial" w:hAnsi="Arial" w:cs="Arial"/>
-              </w:rPr>
-              <w:t>KOFFINGOMON,</w:t>
-            </w:r>
-            <w:proofErr w:type="gramStart"/>
-            <w:r>
-              <w:rPr>
-                <w:rFonts w:ascii="Arial" w:hAnsi="Arial" w:cs="Arial"/>
-              </w:rPr>
-              <w:t>10,FIRE</w:t>
-            </w:r>
-            <w:proofErr w:type="gramEnd"/>
-          </w:p>
-          <w:p>
-            <w:pPr>
-              <w:rPr>
-                <w:rFonts w:ascii="Arial" w:hAnsi="Arial" w:cs="Arial"/>
-              </w:rPr>
-            </w:pPr>
-            <w:r>
-              <w:rPr>
-                <w:rFonts w:ascii="Arial" w:hAnsi="Arial" w:cs="Arial"/>
-              </w:rPr>
-              <w:t>ELECTRODOMON,</w:t>
-            </w:r>
-            <w:proofErr w:type="gramStart"/>
-            <w:r>
-              <w:rPr>
-                <w:rFonts w:ascii="Arial" w:hAnsi="Arial" w:cs="Arial"/>
-              </w:rPr>
-              <w:t>3,FIRE</w:t>
-            </w:r>
-            <w:proofErr w:type="gramEnd"/>
-          </w:p>
-          <w:p>
-            <w:pPr>
-              <w:rPr>
-                <w:rFonts w:ascii="Arial" w:hAnsi="Arial" w:cs="Arial"/>
-                <w:color w:val="212529"/>
-                <w:shd w:val="clear" w:color="auto" w:fill="FFFFFF"/>
-              </w:rPr>
-            </w:pPr>
-            <w:r>
-              <w:rPr>
-                <w:rFonts w:ascii="Arial" w:hAnsi="Arial" w:cs="Arial"/>
-                <w:color w:val="212529"/>
-                <w:shd w:val="clear" w:color="auto" w:fill="FFFFFF"/>
-              </w:rPr>
-              <w:t>STAYROMON,</w:t>
-            </w:r>
-            <w:proofErr w:type="gramStart"/>
-            <w:r>
-              <w:rPr>
-                <w:rFonts w:ascii="Arial" w:hAnsi="Arial" w:cs="Arial"/>
-                <w:color w:val="212529"/>
-                <w:shd w:val="clear" w:color="auto" w:fill="FFFFFF"/>
-              </w:rPr>
-              <w:t>5,FIRE</w:t>
-            </w:r>
-            <w:proofErr w:type="gramEnd"/>
-          </w:p>
-          <w:p>
-            <w:pPr>
-              <w:rPr>
-                <w:rFonts w:ascii="Arial" w:hAnsi="Arial" w:cs="Arial"/>
-                <w:color w:val="212529"/>
-                <w:shd w:val="clear" w:color="auto" w:fill="FFFFFF"/>
-              </w:rPr>
-            </w:pPr>
-            <w:r>
-              <w:rPr>
-                <w:rFonts w:ascii="Arial" w:hAnsi="Arial" w:cs="Arial"/>
-                <w:color w:val="212529"/>
-                <w:shd w:val="clear" w:color="auto" w:fill="FFFFFF"/>
-              </w:rPr>
-              <w:t>KADABRAOMON,</w:t>
-            </w:r>
-            <w:proofErr w:type="gramStart"/>
-            <w:r>
-              <w:rPr>
-                <w:rFonts w:ascii="Arial" w:hAnsi="Arial" w:cs="Arial"/>
-                <w:color w:val="212529"/>
-                <w:shd w:val="clear" w:color="auto" w:fill="FFFFFF"/>
-              </w:rPr>
-              <w:t>5,FIRE</w:t>
-            </w:r>
-            <w:proofErr w:type="gramEnd"/>
-          </w:p>
-          <w:p>
-            <w:pPr>
-              <w:rPr>
-                <w:rFonts w:ascii="Arial" w:hAnsi="Arial" w:cs="Arial"/>
-              </w:rPr>
-            </w:pPr>
-            <w:r>
-              <w:rPr>
-                <w:rFonts w:ascii="Arial" w:hAnsi="Arial" w:cs="Arial"/>
-                <w:color w:val="212529"/>
-                <w:shd w:val="clear" w:color="auto" w:fill="FFFFFF"/>
-              </w:rPr>
-              <w:t>SQUIRTLOMON,</w:t>
-            </w:r>
-            <w:proofErr w:type="gramStart"/>
-            <w:r>
-              <w:rPr>
-                <w:rFonts w:ascii="Arial" w:hAnsi="Arial" w:cs="Arial"/>
-                <w:color w:val="212529"/>
-                <w:shd w:val="clear" w:color="auto" w:fill="FFFFFF"/>
-              </w:rPr>
-              <w:t>6,FIRE</w:t>
-            </w:r>
-            <w:proofErr w:type="gramEnd"/>
-          </w:p>
-          <w:p>
-            <w:pPr>
-              <w:rPr>
-                <w:rFonts w:ascii="Arial" w:hAnsi="Arial" w:cs="Arial"/>
-              </w:rPr>
-            </w:pPr>
-          </w:p>
-        </w:tc>
-      </w:tr>
-      <w:tr>
-        <w:tc>
-          <w:tcPr>
-            <w:tcW w:w="988" w:type="dxa"/>
-          </w:tcPr>
-          <w:p>
-            <w:pPr>
-              <w:rPr>
-                <w:rFonts w:ascii="Arial" w:hAnsi="Arial" w:cs="Arial"/>
-                <w:lang w:val="es-ES"/>
-              </w:rPr>
-            </w:pPr>
-            <w:r>
-              <w:rPr>
-                <w:rFonts w:ascii="Arial" w:hAnsi="Arial" w:cs="Arial"/>
-                <w:lang w:val="es-ES"/>
-              </w:rPr>
-              <w:t>UC1_</w:t>
-            </w:r>
-            <w:r>
-              <w:rPr>
-                <w:rFonts w:ascii="Arial" w:hAnsi="Arial" w:cs="Arial"/>
-                <w:lang w:val="es-ES"/>
-              </w:rPr>
-              <w:t>5</w:t>
-            </w:r>
-          </w:p>
-        </w:tc>
-        <w:tc>
-          <w:tcPr>
-            <w:tcW w:w="1107" w:type="dxa"/>
-          </w:tcPr>
-          <w:p>
-            <w:pPr>
-              <w:rPr>
-                <w:lang w:val="es-ES"/>
-              </w:rPr>
-            </w:pPr>
-            <w:r>
-              <w:rPr>
-                <w:lang w:val="es-ES"/>
-              </w:rPr>
-              <w:t>Esc-</w:t>
-            </w:r>
-            <w:r>
-              <w:rPr>
-                <w:lang w:val="es-ES"/>
-              </w:rPr>
-              <w:t>4</w:t>
-            </w:r>
-          </w:p>
-        </w:tc>
-        <w:tc>
-          <w:tcPr>
-            <w:tcW w:w="1728" w:type="dxa"/>
-          </w:tcPr>
-          <w:p>
-            <w:pPr>
-              <w:rPr>
-                <w:rFonts w:ascii="Arial" w:hAnsi="Arial" w:cs="Arial"/>
-              </w:rPr>
-            </w:pPr>
-          </w:p>
-          <w:p>
-            <w:pPr>
-              <w:rPr>
-                <w:rFonts w:ascii="Arial" w:hAnsi="Arial" w:cs="Arial"/>
-              </w:rPr>
-            </w:pPr>
-          </w:p>
-        </w:tc>
-        <w:tc>
-          <w:tcPr>
-            <w:tcW w:w="1037" w:type="dxa"/>
-          </w:tcPr>
-          <w:p/>
-        </w:tc>
-        <w:tc>
-          <w:tcPr>
-            <w:tcW w:w="1231" w:type="dxa"/>
-          </w:tcPr>
-          <w:p>
-            <w:pPr>
-              <w:rPr>
-                <w:rFonts w:ascii="Arial" w:hAnsi="Arial" w:cs="Arial"/>
-              </w:rPr>
-            </w:pPr>
-          </w:p>
-        </w:tc>
-        <w:tc>
-          <w:tcPr>
-            <w:tcW w:w="4110" w:type="dxa"/>
-          </w:tcPr>
-          <w:p>
-            <w:pPr>
-              <w:rPr>
-                <w:rFonts w:ascii="Arial" w:hAnsi="Arial" w:cs="Arial"/>
-              </w:rPr>
-            </w:pPr>
-          </w:p>
-        </w:tc>
-        <w:tc>
-          <w:tcPr>
-            <w:tcW w:w="2127" w:type="dxa"/>
-          </w:tcPr>
-          <w:p>
-            <w:pPr>
-              <w:rPr>
-                <w:rFonts w:ascii="Arial" w:hAnsi="Arial" w:cs="Arial"/>
-              </w:rPr>
-            </w:pPr>
-            <w:r>
-              <w:rPr>
-                <w:rFonts w:ascii="Arial" w:hAnsi="Arial" w:cs="Arial"/>
-              </w:rPr>
-              <w:t>Error</w:t>
-            </w:r>
-          </w:p>
-          <w:p>
-            <w:pPr>
-              <w:rPr>
-                <w:rFonts w:ascii="Arial" w:hAnsi="Arial" w:cs="Arial"/>
-              </w:rPr>
-            </w:pPr>
-            <w:r>
-              <w:rPr>
-                <w:rFonts w:ascii="Arial" w:hAnsi="Arial" w:cs="Arial"/>
-              </w:rPr>
-              <w:t>"</w:t>
-            </w:r>
-            <w:r>
-              <w:rPr>
-                <w:rFonts w:ascii="Arial" w:hAnsi="Arial" w:cs="Arial"/>
-              </w:rPr>
-              <w:t>You must select at least one nft</w:t>
-            </w:r>
-            <w:r>
-              <w:rPr>
-                <w:rFonts w:ascii="Arial" w:hAnsi="Arial" w:cs="Arial"/>
-              </w:rPr>
-              <w:t>"</w:t>
             </w:r>
           </w:p>
         </w:tc>
       </w:tr>
       <w:tr>
         <w:trPr>
-          <w:trHeight w:val="1569"/>
+          <w:trHeight w:val="143"/>
         </w:trPr>
         <w:tc>
           <w:tcPr>
-            <w:tcW w:w="988" w:type="dxa"/>
+            <w:tcW w:w="996" w:type="dxa"/>
+          </w:tcPr>
+          <w:p>
+            <w:pPr>
+              <w:rPr>
+                <w:rFonts w:ascii="Arial" w:hAnsi="Arial" w:cs="Arial"/>
+                <w:lang w:val="es-ES"/>
+              </w:rPr>
+            </w:pPr>
+            <w:r>
+              <w:rPr>
+                <w:rFonts w:ascii="Arial" w:hAnsi="Arial" w:cs="Arial"/>
+                <w:lang w:val="es-ES"/>
+              </w:rPr>
+              <w:t>UC1_1</w:t>
+            </w:r>
+          </w:p>
+        </w:tc>
+        <w:tc>
+          <w:tcPr>
+            <w:tcW w:w="1117" w:type="dxa"/>
+          </w:tcPr>
+          <w:p>
+            <w:pPr>
+              <w:rPr>
+                <w:rFonts w:ascii="Arial" w:hAnsi="Arial" w:cs="Arial"/>
+                <w:lang w:val="es-ES"/>
+              </w:rPr>
+            </w:pPr>
+            <w:r>
+              <w:rPr>
+                <w:rFonts w:ascii="Arial" w:hAnsi="Arial" w:cs="Arial"/>
+                <w:lang w:val="es-ES"/>
+              </w:rPr>
+              <w:t>Esc-1</w:t>
+            </w:r>
+          </w:p>
+        </w:tc>
+        <w:tc>
+          <w:tcPr>
+            <w:tcW w:w="1744" w:type="dxa"/>
+          </w:tcPr>
+          <w:p>
+            <w:pPr>
+              <w:rPr>
+                <w:rFonts w:ascii="Arial" w:hAnsi="Arial" w:cs="Arial"/>
+              </w:rPr>
+            </w:pPr>
+            <w:r>
+              <w:rPr>
+                <w:rFonts w:ascii="Arial" w:hAnsi="Arial" w:cs="Arial"/>
+              </w:rPr>
+              <w:t>CHIK</w:t>
+            </w:r>
+            <w:r>
+              <w:rPr>
+                <w:rFonts w:ascii="Arial" w:hAnsi="Arial" w:cs="Arial"/>
+              </w:rPr>
+              <w:t xml:space="preserve"> </w:t>
+            </w:r>
+            <w:r>
+              <w:rPr>
+                <w:rFonts w:ascii="Arial" w:hAnsi="Arial" w:cs="Arial"/>
+              </w:rPr>
+              <w:t>5</w:t>
+            </w:r>
+          </w:p>
+          <w:p>
+            <w:pPr>
+              <w:rPr>
+                <w:rFonts w:ascii="Arial" w:hAnsi="Arial" w:cs="Arial"/>
+              </w:rPr>
+            </w:pPr>
+            <w:r>
+              <w:rPr>
+                <w:rFonts w:ascii="Arial" w:hAnsi="Arial" w:cs="Arial"/>
+              </w:rPr>
+              <w:t>FIRE</w:t>
+            </w:r>
+          </w:p>
+          <w:p>
+            <w:pPr>
+              <w:rPr>
+                <w:rFonts w:ascii="Arial" w:hAnsi="Arial" w:cs="Arial"/>
+              </w:rPr>
+            </w:pPr>
+          </w:p>
+          <w:p>
+            <w:pPr>
+              <w:rPr>
+                <w:rFonts w:ascii="Arial" w:hAnsi="Arial" w:cs="Arial"/>
+              </w:rPr>
+            </w:pPr>
+            <w:r>
+              <w:rPr>
+                <w:rFonts w:ascii="Arial" w:hAnsi="Arial" w:cs="Arial"/>
+              </w:rPr>
+              <w:t>CHOK</w:t>
+            </w:r>
+          </w:p>
+          <w:p>
+            <w:pPr>
+              <w:rPr>
+                <w:rFonts w:ascii="Arial" w:hAnsi="Arial" w:cs="Arial"/>
+              </w:rPr>
+            </w:pPr>
+            <w:r>
+              <w:rPr>
+                <w:rFonts w:ascii="Arial" w:hAnsi="Arial" w:cs="Arial"/>
+              </w:rPr>
+              <w:t>10</w:t>
+            </w:r>
+          </w:p>
+          <w:p>
+            <w:pPr>
+              <w:rPr>
+                <w:rFonts w:ascii="Arial" w:hAnsi="Arial" w:cs="Arial"/>
+              </w:rPr>
+            </w:pPr>
+            <w:r>
+              <w:rPr>
+                <w:rFonts w:ascii="Arial" w:hAnsi="Arial" w:cs="Arial"/>
+              </w:rPr>
+              <w:t>WATER</w:t>
+            </w:r>
+          </w:p>
+        </w:tc>
+        <w:tc>
+          <w:tcPr>
+            <w:tcW w:w="1047" w:type="dxa"/>
+          </w:tcPr>
+          <w:p>
+            <w:pPr>
+              <w:rPr>
+                <w:rFonts w:ascii="Arial" w:hAnsi="Arial" w:cs="Arial"/>
+              </w:rPr>
+            </w:pPr>
+          </w:p>
+        </w:tc>
+        <w:tc>
+          <w:tcPr>
+            <w:tcW w:w="1242" w:type="dxa"/>
+          </w:tcPr>
+          <w:p>
+            <w:pPr>
+              <w:rPr>
+                <w:rFonts w:ascii="Arial" w:hAnsi="Arial" w:cs="Arial"/>
+              </w:rPr>
+            </w:pPr>
+          </w:p>
+        </w:tc>
+        <w:tc>
+          <w:tcPr>
+            <w:tcW w:w="4149" w:type="dxa"/>
+          </w:tcPr>
+          <w:p>
+            <w:pPr>
+              <w:rPr>
+                <w:rFonts w:ascii="Arial" w:hAnsi="Arial" w:cs="Arial"/>
+                <w:lang w:val="es-ES"/>
+              </w:rPr>
+            </w:pPr>
+            <w:r>
+              <w:rPr>
+                <w:rFonts w:ascii="Arial" w:hAnsi="Arial" w:cs="Arial"/>
+                <w:lang w:val="es-ES"/>
+              </w:rPr>
+              <w:t>5</w:t>
+            </w:r>
+            <w:r>
+              <w:rPr>
+                <w:rFonts w:ascii="Arial" w:hAnsi="Arial" w:cs="Arial"/>
+                <w:lang w:val="es-ES"/>
+              </w:rPr>
+              <w:t>,</w:t>
+            </w:r>
+            <w:r>
+              <w:rPr>
+                <w:rFonts w:ascii="Arial" w:hAnsi="Arial" w:cs="Arial"/>
+                <w:lang w:val="es-ES"/>
+              </w:rPr>
+              <w:t>1</w:t>
+            </w:r>
+            <w:r>
+              <w:rPr>
+                <w:rFonts w:ascii="Arial" w:hAnsi="Arial" w:cs="Arial"/>
+                <w:lang w:val="es-ES"/>
+              </w:rPr>
+              <w:t>,</w:t>
+            </w:r>
+            <w:r>
+              <w:rPr>
+                <w:rFonts w:ascii="Arial" w:hAnsi="Arial" w:cs="Arial"/>
+                <w:lang w:val="es-ES"/>
+              </w:rPr>
+              <w:t>1</w:t>
+            </w:r>
+          </w:p>
+        </w:tc>
+        <w:tc>
+          <w:tcPr>
+            <w:tcW w:w="2147" w:type="dxa"/>
+          </w:tcPr>
+          <w:p>
+            <w:pPr>
+              <w:rPr>
+                <w:rFonts w:ascii="Arial" w:hAnsi="Arial" w:cs="Arial"/>
+              </w:rPr>
+            </w:pPr>
+            <w:r>
+              <w:rPr>
+                <w:rFonts w:ascii="Arial" w:hAnsi="Arial" w:cs="Arial"/>
+              </w:rPr>
+              <w:t>"Details - Albamon","Details",</w:t>
+            </w:r>
+          </w:p>
+          <w:p>
+            <w:pPr>
+              <w:rPr>
+                <w:rFonts w:ascii="Arial" w:hAnsi="Arial" w:cs="Arial"/>
+              </w:rPr>
+            </w:pPr>
+            <w:r>
+              <w:rPr>
+                <w:rFonts w:ascii="Arial" w:hAnsi="Arial" w:cs="Arial"/>
+              </w:rPr>
+              <w:t xml:space="preserve">                "Purchase","Peter","Jackson","Purchase date:","Gas fee:","5",</w:t>
+            </w:r>
+          </w:p>
+          <w:p>
+            <w:pPr>
+              <w:rPr>
+                <w:rFonts w:ascii="Arial" w:hAnsi="Arial" w:cs="Arial"/>
+              </w:rPr>
+            </w:pPr>
+            <w:r>
+              <w:rPr>
+                <w:rFonts w:ascii="Arial" w:hAnsi="Arial" w:cs="Arial"/>
+              </w:rPr>
+              <w:t xml:space="preserve">                "Total price:","15","CHIK","5",</w:t>
+            </w:r>
+          </w:p>
+          <w:p>
+            <w:pPr>
+              <w:rPr>
+                <w:rFonts w:ascii="Arial" w:hAnsi="Arial" w:cs="Arial"/>
+              </w:rPr>
+            </w:pPr>
+            <w:r>
+              <w:rPr>
+                <w:rFonts w:ascii="Arial" w:hAnsi="Arial" w:cs="Arial"/>
+              </w:rPr>
+              <w:t xml:space="preserve">                "CHOK","10"</w:t>
+            </w:r>
+          </w:p>
+        </w:tc>
+      </w:tr>
+      <w:tr>
+        <w:trPr>
+          <w:trHeight w:val="143"/>
+        </w:trPr>
+        <w:tc>
+          <w:tcPr>
+            <w:tcW w:w="996" w:type="dxa"/>
           </w:tcPr>
           <w:p>
             <w:pPr>
@@ -3084,13 +2146,961 @@
                 <w:rFonts w:ascii="Arial" w:hAnsi="Arial" w:cs="Arial"/>
                 <w:lang w:val="es-ES"/>
               </w:rPr>
+              <w:t>2</w:t>
+            </w:r>
+          </w:p>
+        </w:tc>
+        <w:tc>
+          <w:tcPr>
+            <w:tcW w:w="1117" w:type="dxa"/>
+          </w:tcPr>
+          <w:p>
+            <w:pPr>
+              <w:rPr>
+                <w:rFonts w:ascii="Arial" w:hAnsi="Arial" w:cs="Arial"/>
+                <w:lang w:val="es-ES"/>
+              </w:rPr>
+            </w:pPr>
+            <w:r>
+              <w:rPr>
+                <w:lang w:val="es-ES"/>
+              </w:rPr>
+              <w:t>Esc-2</w:t>
+            </w:r>
+          </w:p>
+        </w:tc>
+        <w:tc>
+          <w:tcPr>
+            <w:tcW w:w="1744" w:type="dxa"/>
+          </w:tcPr>
+          <w:p>
+            <w:pPr>
+              <w:rPr>
+                <w:rFonts w:ascii="Arial" w:hAnsi="Arial" w:cs="Arial"/>
+              </w:rPr>
+            </w:pPr>
+          </w:p>
+        </w:tc>
+        <w:tc>
+          <w:tcPr>
+            <w:tcW w:w="1047" w:type="dxa"/>
+          </w:tcPr>
+          <w:p>
+            <w:pPr>
+              <w:rPr>
+                <w:rFonts w:ascii="Arial" w:hAnsi="Arial" w:cs="Arial"/>
+              </w:rPr>
+            </w:pPr>
+          </w:p>
+        </w:tc>
+        <w:tc>
+          <w:tcPr>
+            <w:tcW w:w="1242" w:type="dxa"/>
+          </w:tcPr>
+          <w:p>
+            <w:pPr>
+              <w:rPr>
+                <w:rFonts w:ascii="Arial" w:hAnsi="Arial" w:cs="Arial"/>
+              </w:rPr>
+            </w:pPr>
+          </w:p>
+        </w:tc>
+        <w:tc>
+          <w:tcPr>
+            <w:tcW w:w="4149" w:type="dxa"/>
+          </w:tcPr>
+          <w:p>
+            <w:pPr>
+              <w:rPr>
+                <w:rFonts w:ascii="Arial" w:hAnsi="Arial" w:cs="Arial"/>
+              </w:rPr>
+            </w:pPr>
+          </w:p>
+        </w:tc>
+        <w:tc>
+          <w:tcPr>
+            <w:tcW w:w="2147" w:type="dxa"/>
+          </w:tcPr>
+          <w:p>
+            <w:pPr>
+              <w:rPr>
+                <w:rFonts w:ascii="Arial" w:hAnsi="Arial" w:cs="Arial"/>
+              </w:rPr>
+            </w:pPr>
+            <w:r>
+              <w:rPr>
+                <w:rFonts w:ascii="Arial" w:hAnsi="Arial" w:cs="Arial"/>
+              </w:rPr>
+              <w:t xml:space="preserve">There are no </w:t>
+            </w:r>
+            <w:r>
+              <w:rPr>
+                <w:rFonts w:ascii="Arial" w:hAnsi="Arial" w:cs="Arial"/>
+              </w:rPr>
+              <w:t>nfts</w:t>
+            </w:r>
+            <w:r>
+              <w:rPr>
+                <w:rFonts w:ascii="Arial" w:hAnsi="Arial" w:cs="Arial"/>
+              </w:rPr>
+              <w:t xml:space="preserve"> available</w:t>
+            </w:r>
+          </w:p>
+        </w:tc>
+      </w:tr>
+      <w:tr>
+        <w:trPr>
+          <w:trHeight w:val="958"/>
+        </w:trPr>
+        <w:tc>
+          <w:tcPr>
+            <w:tcW w:w="996" w:type="dxa"/>
+          </w:tcPr>
+          <w:p>
+            <w:pPr>
+              <w:rPr>
+                <w:rFonts w:ascii="Arial" w:hAnsi="Arial" w:cs="Arial"/>
+                <w:lang w:val="es-ES"/>
+              </w:rPr>
+            </w:pPr>
+            <w:r>
+              <w:rPr>
+                <w:rFonts w:ascii="Arial" w:hAnsi="Arial" w:cs="Arial"/>
+                <w:lang w:val="es-ES"/>
+              </w:rPr>
+              <w:t>UC1_</w:t>
+            </w:r>
+            <w:r>
+              <w:rPr>
+                <w:rFonts w:ascii="Arial" w:hAnsi="Arial" w:cs="Arial"/>
+                <w:lang w:val="es-ES"/>
+              </w:rPr>
+              <w:t>3</w:t>
+            </w:r>
+          </w:p>
+        </w:tc>
+        <w:tc>
+          <w:tcPr>
+            <w:tcW w:w="1117" w:type="dxa"/>
+          </w:tcPr>
+          <w:p>
+            <w:pPr>
+              <w:rPr>
+                <w:lang w:val="es-ES"/>
+              </w:rPr>
+            </w:pPr>
+            <w:r>
+              <w:rPr>
+                <w:lang w:val="es-ES"/>
+              </w:rPr>
+              <w:t>Esc-3</w:t>
+            </w:r>
+            <w:r>
+              <w:rPr>
+                <w:lang w:val="es-ES"/>
+              </w:rPr>
+              <w:t>/filter by price</w:t>
+            </w:r>
+          </w:p>
+          <w:p>
+            <w:pPr>
+              <w:rPr>
+                <w:lang w:val="es-ES"/>
+              </w:rPr>
+            </w:pPr>
+          </w:p>
+        </w:tc>
+        <w:tc>
+          <w:tcPr>
+            <w:tcW w:w="1744" w:type="dxa"/>
+          </w:tcPr>
+          <w:p>
+            <w:pPr>
+              <w:rPr>
+                <w:rFonts w:ascii="Arial" w:hAnsi="Arial" w:cs="Arial"/>
+              </w:rPr>
+            </w:pPr>
+          </w:p>
+        </w:tc>
+        <w:tc>
+          <w:tcPr>
+            <w:tcW w:w="1047" w:type="dxa"/>
+          </w:tcPr>
+          <w:p>
+            <w:r>
+              <w:t>9</w:t>
+            </w:r>
+          </w:p>
+        </w:tc>
+        <w:tc>
+          <w:tcPr>
+            <w:tcW w:w="1242" w:type="dxa"/>
+          </w:tcPr>
+          <w:p>
+            <w:pPr>
+              <w:rPr>
+                <w:rFonts w:ascii="Arial" w:hAnsi="Arial" w:cs="Arial"/>
+              </w:rPr>
+            </w:pPr>
+          </w:p>
+        </w:tc>
+        <w:tc>
+          <w:tcPr>
+            <w:tcW w:w="4149" w:type="dxa"/>
+          </w:tcPr>
+          <w:p>
+            <w:pPr>
+              <w:rPr>
+                <w:rFonts w:ascii="Arial" w:hAnsi="Arial" w:cs="Arial"/>
+              </w:rPr>
+            </w:pPr>
+          </w:p>
+        </w:tc>
+        <w:tc>
+          <w:tcPr>
+            <w:tcW w:w="2147" w:type="dxa"/>
+          </w:tcPr>
+          <w:p>
+            <w:pPr>
+              <w:rPr>
+                <w:rFonts w:ascii="Arial" w:hAnsi="Arial" w:cs="Arial"/>
+              </w:rPr>
+            </w:pPr>
+            <w:r>
+              <w:rPr>
+                <w:rFonts w:ascii="Arial" w:hAnsi="Arial" w:cs="Arial"/>
+              </w:rPr>
+              <w:t xml:space="preserve">Filtered </w:t>
+            </w:r>
+            <w:r>
+              <w:rPr>
+                <w:rFonts w:ascii="Arial" w:hAnsi="Arial" w:cs="Arial"/>
+              </w:rPr>
+              <w:t>NFTS</w:t>
+            </w:r>
+            <w:r>
+              <w:rPr>
+                <w:rFonts w:ascii="Arial" w:hAnsi="Arial" w:cs="Arial"/>
+              </w:rPr>
+              <w:t>:</w:t>
+            </w:r>
+          </w:p>
+          <w:p>
+            <w:pPr>
+              <w:rPr>
+                <w:rFonts w:ascii="Arial" w:hAnsi="Arial" w:cs="Arial"/>
+              </w:rPr>
+            </w:pPr>
+            <w:r>
+              <w:rPr>
+                <w:rFonts w:ascii="Arial" w:hAnsi="Arial" w:cs="Arial"/>
+              </w:rPr>
+              <w:t>CHIK</w:t>
+            </w:r>
+            <w:r>
+              <w:rPr>
+                <w:rFonts w:ascii="Arial" w:hAnsi="Arial" w:cs="Arial"/>
+              </w:rPr>
+              <w:t xml:space="preserve">, </w:t>
+            </w:r>
+            <w:r>
+              <w:rPr>
+                <w:rFonts w:ascii="Arial" w:hAnsi="Arial" w:cs="Arial"/>
+              </w:rPr>
+              <w:t>5,</w:t>
+            </w:r>
+            <w:r>
+              <w:rPr>
+                <w:rFonts w:ascii="Arial" w:hAnsi="Arial" w:cs="Arial"/>
+              </w:rPr>
+              <w:t xml:space="preserve"> </w:t>
+            </w:r>
+            <w:r>
+              <w:rPr>
+                <w:rFonts w:ascii="Arial" w:hAnsi="Arial" w:cs="Arial"/>
+              </w:rPr>
+              <w:t>FIRE</w:t>
+            </w:r>
+          </w:p>
+          <w:p>
+            <w:pPr>
+              <w:rPr>
+                <w:rFonts w:ascii="Arial" w:hAnsi="Arial" w:cs="Arial"/>
+              </w:rPr>
+            </w:pPr>
+            <w:r>
+              <w:rPr>
+                <w:rFonts w:ascii="Arial" w:hAnsi="Arial" w:cs="Arial"/>
+              </w:rPr>
+              <w:t xml:space="preserve">PAC ,7, </w:t>
+            </w:r>
+            <w:r>
+              <w:rPr>
+                <w:rFonts w:ascii="Arial" w:hAnsi="Arial" w:cs="Arial"/>
+              </w:rPr>
+              <w:t>WATER</w:t>
+            </w:r>
+          </w:p>
+          <w:p>
+            <w:pPr>
+              <w:rPr>
+                <w:rFonts w:ascii="Arial" w:hAnsi="Arial" w:cs="Arial"/>
+              </w:rPr>
+            </w:pPr>
+            <w:r>
+              <w:rPr>
+                <w:rFonts w:ascii="Arial" w:hAnsi="Arial" w:cs="Arial"/>
+              </w:rPr>
+              <w:t xml:space="preserve">PIC ,8, </w:t>
+            </w:r>
+            <w:r>
+              <w:rPr>
+                <w:rFonts w:ascii="Arial" w:hAnsi="Arial" w:cs="Arial"/>
+              </w:rPr>
+              <w:t>FIRE</w:t>
+            </w:r>
+          </w:p>
+          <w:p>
+            <w:pPr>
+              <w:rPr>
+                <w:rFonts w:ascii="Arial" w:hAnsi="Arial" w:cs="Arial"/>
+                <w:color w:val="212529"/>
+                <w:shd w:val="clear" w:color="auto" w:fill="FFFFFF"/>
+              </w:rPr>
+            </w:pPr>
+            <w:r>
+              <w:rPr>
+                <w:rFonts w:ascii="Arial" w:hAnsi="Arial" w:cs="Arial"/>
+                <w:color w:val="212529"/>
+                <w:shd w:val="clear" w:color="auto" w:fill="FFFFFF"/>
+              </w:rPr>
+              <w:lastRenderedPageBreak/>
+              <w:t>KLINKOMON,</w:t>
+            </w:r>
+            <w:proofErr w:type="gramStart"/>
+            <w:r>
+              <w:rPr>
+                <w:rFonts w:ascii="Arial" w:hAnsi="Arial" w:cs="Arial"/>
+                <w:color w:val="212529"/>
+                <w:shd w:val="clear" w:color="auto" w:fill="FFFFFF"/>
+              </w:rPr>
+              <w:t>6,WATER</w:t>
+            </w:r>
+            <w:proofErr w:type="gramEnd"/>
+          </w:p>
+          <w:p>
+            <w:pPr>
+              <w:rPr>
+                <w:rFonts w:ascii="Arial" w:hAnsi="Arial" w:cs="Arial"/>
+                <w:color w:val="212529"/>
+                <w:shd w:val="clear" w:color="auto" w:fill="FFFFFF"/>
+              </w:rPr>
+            </w:pPr>
+            <w:r>
+              <w:rPr>
+                <w:rFonts w:ascii="Arial" w:hAnsi="Arial" w:cs="Arial"/>
+                <w:color w:val="212529"/>
+                <w:shd w:val="clear" w:color="auto" w:fill="FFFFFF"/>
+              </w:rPr>
+              <w:t>ELECTRODOMON,</w:t>
+            </w:r>
+            <w:proofErr w:type="gramStart"/>
+            <w:r>
+              <w:rPr>
+                <w:rFonts w:ascii="Arial" w:hAnsi="Arial" w:cs="Arial"/>
+                <w:color w:val="212529"/>
+                <w:shd w:val="clear" w:color="auto" w:fill="FFFFFF"/>
+              </w:rPr>
+              <w:t>3,FIRE</w:t>
+            </w:r>
+            <w:proofErr w:type="gramEnd"/>
+          </w:p>
+          <w:p>
+            <w:pPr>
+              <w:rPr>
+                <w:rFonts w:ascii="Arial" w:hAnsi="Arial" w:cs="Arial"/>
+                <w:color w:val="212529"/>
+                <w:shd w:val="clear" w:color="auto" w:fill="FFFFFF"/>
+              </w:rPr>
+            </w:pPr>
+            <w:r>
+              <w:rPr>
+                <w:rFonts w:ascii="Arial" w:hAnsi="Arial" w:cs="Arial"/>
+                <w:color w:val="212529"/>
+                <w:shd w:val="clear" w:color="auto" w:fill="FFFFFF"/>
+              </w:rPr>
+              <w:t>STAYROMON,</w:t>
+            </w:r>
+            <w:proofErr w:type="gramStart"/>
+            <w:r>
+              <w:rPr>
+                <w:rFonts w:ascii="Arial" w:hAnsi="Arial" w:cs="Arial"/>
+                <w:color w:val="212529"/>
+                <w:shd w:val="clear" w:color="auto" w:fill="FFFFFF"/>
+              </w:rPr>
+              <w:t>5,FIRE</w:t>
+            </w:r>
+            <w:proofErr w:type="gramEnd"/>
+          </w:p>
+          <w:p>
+            <w:pPr>
+              <w:rPr>
+                <w:rFonts w:ascii="Arial" w:hAnsi="Arial" w:cs="Arial"/>
+                <w:color w:val="212529"/>
+                <w:shd w:val="clear" w:color="auto" w:fill="FFFFFF"/>
+              </w:rPr>
+            </w:pPr>
+            <w:r>
+              <w:rPr>
+                <w:rFonts w:ascii="Arial" w:hAnsi="Arial" w:cs="Arial"/>
+                <w:color w:val="212529"/>
+                <w:shd w:val="clear" w:color="auto" w:fill="FFFFFF"/>
+              </w:rPr>
+              <w:t>KADABRAOMON,</w:t>
+            </w:r>
+            <w:proofErr w:type="gramStart"/>
+            <w:r>
+              <w:rPr>
+                <w:rFonts w:ascii="Arial" w:hAnsi="Arial" w:cs="Arial"/>
+                <w:color w:val="212529"/>
+                <w:shd w:val="clear" w:color="auto" w:fill="FFFFFF"/>
+              </w:rPr>
+              <w:t>5,FIRE</w:t>
+            </w:r>
+            <w:proofErr w:type="gramEnd"/>
+          </w:p>
+          <w:p>
+            <w:pPr>
+              <w:rPr>
+                <w:rFonts w:ascii="Arial" w:hAnsi="Arial" w:cs="Arial"/>
+              </w:rPr>
+            </w:pPr>
+            <w:r>
+              <w:rPr>
+                <w:rFonts w:ascii="Arial" w:hAnsi="Arial" w:cs="Arial"/>
+                <w:color w:val="212529"/>
+                <w:shd w:val="clear" w:color="auto" w:fill="FFFFFF"/>
+              </w:rPr>
+              <w:t>SQUIRTLOMON,</w:t>
+            </w:r>
+            <w:proofErr w:type="gramStart"/>
+            <w:r>
+              <w:rPr>
+                <w:rFonts w:ascii="Arial" w:hAnsi="Arial" w:cs="Arial"/>
+                <w:color w:val="212529"/>
+                <w:shd w:val="clear" w:color="auto" w:fill="FFFFFF"/>
+              </w:rPr>
+              <w:t>6,FIRE</w:t>
+            </w:r>
+            <w:proofErr w:type="gramEnd"/>
+          </w:p>
+          <w:p>
+            <w:pPr>
+              <w:rPr>
+                <w:rFonts w:ascii="Arial" w:hAnsi="Arial" w:cs="Arial"/>
+              </w:rPr>
+            </w:pPr>
+          </w:p>
+          <w:p>
+            <w:pPr>
+              <w:rPr>
+                <w:rFonts w:ascii="Arial" w:hAnsi="Arial" w:cs="Arial"/>
+              </w:rPr>
+            </w:pPr>
+          </w:p>
+        </w:tc>
+      </w:tr>
+      <w:tr>
+        <w:trPr>
+          <w:trHeight w:val="3339"/>
+        </w:trPr>
+        <w:tc>
+          <w:tcPr>
+            <w:tcW w:w="996" w:type="dxa"/>
+          </w:tcPr>
+          <w:p>
+            <w:pPr>
+              <w:rPr>
+                <w:rFonts w:ascii="Arial" w:hAnsi="Arial" w:cs="Arial"/>
+                <w:lang w:val="es-ES"/>
+              </w:rPr>
+            </w:pPr>
+            <w:r>
+              <w:rPr>
+                <w:rFonts w:ascii="Arial" w:hAnsi="Arial" w:cs="Arial"/>
+                <w:lang w:val="es-ES"/>
+              </w:rPr>
+              <w:lastRenderedPageBreak/>
+              <w:t>UC1_</w:t>
+            </w:r>
+            <w:r>
+              <w:rPr>
+                <w:rFonts w:ascii="Arial" w:hAnsi="Arial" w:cs="Arial"/>
+                <w:lang w:val="es-ES"/>
+              </w:rPr>
+              <w:t>4</w:t>
+            </w:r>
+          </w:p>
+        </w:tc>
+        <w:tc>
+          <w:tcPr>
+            <w:tcW w:w="1117" w:type="dxa"/>
+          </w:tcPr>
+          <w:p>
+            <w:pPr>
+              <w:rPr>
+                <w:lang w:val="es-ES"/>
+              </w:rPr>
+            </w:pPr>
+            <w:r>
+              <w:rPr>
+                <w:lang w:val="es-ES"/>
+              </w:rPr>
+              <w:t>Esc-3</w:t>
+            </w:r>
+            <w:r>
+              <w:rPr>
+                <w:lang w:val="es-ES"/>
+              </w:rPr>
+              <w:t>/filter by type</w:t>
+            </w:r>
+          </w:p>
+          <w:p>
+            <w:pPr>
+              <w:jc w:val="center"/>
+              <w:rPr>
+                <w:lang w:val="es-ES"/>
+              </w:rPr>
+            </w:pPr>
+          </w:p>
+        </w:tc>
+        <w:tc>
+          <w:tcPr>
+            <w:tcW w:w="1744" w:type="dxa"/>
+          </w:tcPr>
+          <w:p>
+            <w:pPr>
+              <w:rPr>
+                <w:rFonts w:ascii="Arial" w:hAnsi="Arial" w:cs="Arial"/>
+              </w:rPr>
+            </w:pPr>
+          </w:p>
+        </w:tc>
+        <w:tc>
+          <w:tcPr>
+            <w:tcW w:w="1047" w:type="dxa"/>
+          </w:tcPr>
+          <w:p/>
+        </w:tc>
+        <w:tc>
+          <w:tcPr>
+            <w:tcW w:w="1242" w:type="dxa"/>
+          </w:tcPr>
+          <w:p>
+            <w:pPr>
+              <w:rPr>
+                <w:rFonts w:ascii="Arial" w:hAnsi="Arial" w:cs="Arial"/>
+              </w:rPr>
+            </w:pPr>
+            <w:r>
+              <w:rPr>
+                <w:rFonts w:ascii="Arial" w:hAnsi="Arial" w:cs="Arial"/>
+              </w:rPr>
+              <w:t>FIRE</w:t>
+            </w:r>
+          </w:p>
+        </w:tc>
+        <w:tc>
+          <w:tcPr>
+            <w:tcW w:w="4149" w:type="dxa"/>
+          </w:tcPr>
+          <w:p>
+            <w:pPr>
+              <w:rPr>
+                <w:rFonts w:ascii="Arial" w:hAnsi="Arial" w:cs="Arial"/>
+              </w:rPr>
+            </w:pPr>
+          </w:p>
+        </w:tc>
+        <w:tc>
+          <w:tcPr>
+            <w:tcW w:w="2147" w:type="dxa"/>
+          </w:tcPr>
+          <w:p>
+            <w:pPr>
+              <w:rPr>
+                <w:rFonts w:ascii="Arial" w:hAnsi="Arial" w:cs="Arial"/>
+              </w:rPr>
+            </w:pPr>
+            <w:r>
+              <w:rPr>
+                <w:rFonts w:ascii="Arial" w:hAnsi="Arial" w:cs="Arial"/>
+              </w:rPr>
+              <w:t>Filtered NFTS:</w:t>
+            </w:r>
+          </w:p>
+          <w:p>
+            <w:pPr>
+              <w:rPr>
+                <w:rFonts w:ascii="Arial" w:hAnsi="Arial" w:cs="Arial"/>
+              </w:rPr>
+            </w:pPr>
+            <w:r>
+              <w:rPr>
+                <w:rFonts w:ascii="Arial" w:hAnsi="Arial" w:cs="Arial"/>
+              </w:rPr>
+              <w:t>CHIK</w:t>
+            </w:r>
+            <w:r>
+              <w:rPr>
+                <w:rFonts w:ascii="Arial" w:hAnsi="Arial" w:cs="Arial"/>
+              </w:rPr>
+              <w:t xml:space="preserve">, </w:t>
+            </w:r>
+            <w:r>
+              <w:rPr>
+                <w:rFonts w:ascii="Arial" w:hAnsi="Arial" w:cs="Arial"/>
+              </w:rPr>
+              <w:t>5,</w:t>
+            </w:r>
+            <w:r>
+              <w:rPr>
+                <w:rFonts w:ascii="Arial" w:hAnsi="Arial" w:cs="Arial"/>
+              </w:rPr>
+              <w:t xml:space="preserve"> </w:t>
+            </w:r>
+            <w:r>
+              <w:rPr>
+                <w:rFonts w:ascii="Arial" w:hAnsi="Arial" w:cs="Arial"/>
+              </w:rPr>
+              <w:t>FIRE</w:t>
+            </w:r>
+          </w:p>
+          <w:p>
+            <w:pPr>
+              <w:rPr>
+                <w:rFonts w:ascii="Arial" w:hAnsi="Arial" w:cs="Arial"/>
+              </w:rPr>
+            </w:pPr>
+            <w:r>
+              <w:rPr>
+                <w:rFonts w:ascii="Arial" w:hAnsi="Arial" w:cs="Arial"/>
+              </w:rPr>
+              <w:t>PIC ,8, FIRE</w:t>
+            </w:r>
+          </w:p>
+          <w:p>
+            <w:pPr>
+              <w:rPr>
+                <w:rFonts w:ascii="Arial" w:hAnsi="Arial" w:cs="Arial"/>
+              </w:rPr>
+            </w:pPr>
+            <w:r>
+              <w:rPr>
+                <w:rFonts w:ascii="Arial" w:hAnsi="Arial" w:cs="Arial"/>
+              </w:rPr>
+              <w:t>KOFFINGOMON,</w:t>
+            </w:r>
+            <w:proofErr w:type="gramStart"/>
+            <w:r>
+              <w:rPr>
+                <w:rFonts w:ascii="Arial" w:hAnsi="Arial" w:cs="Arial"/>
+              </w:rPr>
+              <w:t>10,FIRE</w:t>
+            </w:r>
+            <w:proofErr w:type="gramEnd"/>
+          </w:p>
+          <w:p>
+            <w:pPr>
+              <w:rPr>
+                <w:rFonts w:ascii="Arial" w:hAnsi="Arial" w:cs="Arial"/>
+              </w:rPr>
+            </w:pPr>
+            <w:r>
+              <w:rPr>
+                <w:rFonts w:ascii="Arial" w:hAnsi="Arial" w:cs="Arial"/>
+              </w:rPr>
+              <w:t>ELECTRODOMON,</w:t>
+            </w:r>
+            <w:proofErr w:type="gramStart"/>
+            <w:r>
+              <w:rPr>
+                <w:rFonts w:ascii="Arial" w:hAnsi="Arial" w:cs="Arial"/>
+              </w:rPr>
+              <w:t>3,FIRE</w:t>
+            </w:r>
+            <w:proofErr w:type="gramEnd"/>
+          </w:p>
+          <w:p>
+            <w:pPr>
+              <w:rPr>
+                <w:rFonts w:ascii="Arial" w:hAnsi="Arial" w:cs="Arial"/>
+                <w:color w:val="212529"/>
+                <w:shd w:val="clear" w:color="auto" w:fill="FFFFFF"/>
+              </w:rPr>
+            </w:pPr>
+            <w:r>
+              <w:rPr>
+                <w:rFonts w:ascii="Arial" w:hAnsi="Arial" w:cs="Arial"/>
+                <w:color w:val="212529"/>
+                <w:shd w:val="clear" w:color="auto" w:fill="FFFFFF"/>
+              </w:rPr>
+              <w:t>STAYROMON,</w:t>
+            </w:r>
+            <w:proofErr w:type="gramStart"/>
+            <w:r>
+              <w:rPr>
+                <w:rFonts w:ascii="Arial" w:hAnsi="Arial" w:cs="Arial"/>
+                <w:color w:val="212529"/>
+                <w:shd w:val="clear" w:color="auto" w:fill="FFFFFF"/>
+              </w:rPr>
+              <w:t>5,FIRE</w:t>
+            </w:r>
+            <w:proofErr w:type="gramEnd"/>
+          </w:p>
+          <w:p>
+            <w:pPr>
+              <w:rPr>
+                <w:rFonts w:ascii="Arial" w:hAnsi="Arial" w:cs="Arial"/>
+                <w:color w:val="212529"/>
+                <w:shd w:val="clear" w:color="auto" w:fill="FFFFFF"/>
+              </w:rPr>
+            </w:pPr>
+            <w:r>
+              <w:rPr>
+                <w:rFonts w:ascii="Arial" w:hAnsi="Arial" w:cs="Arial"/>
+                <w:color w:val="212529"/>
+                <w:shd w:val="clear" w:color="auto" w:fill="FFFFFF"/>
+              </w:rPr>
+              <w:t>KADABRAOMON,</w:t>
+            </w:r>
+            <w:proofErr w:type="gramStart"/>
+            <w:r>
+              <w:rPr>
+                <w:rFonts w:ascii="Arial" w:hAnsi="Arial" w:cs="Arial"/>
+                <w:color w:val="212529"/>
+                <w:shd w:val="clear" w:color="auto" w:fill="FFFFFF"/>
+              </w:rPr>
+              <w:t>5,FIRE</w:t>
+            </w:r>
+            <w:proofErr w:type="gramEnd"/>
+          </w:p>
+          <w:p>
+            <w:pPr>
+              <w:rPr>
+                <w:rFonts w:ascii="Arial" w:hAnsi="Arial" w:cs="Arial"/>
+              </w:rPr>
+            </w:pPr>
+            <w:r>
+              <w:rPr>
+                <w:rFonts w:ascii="Arial" w:hAnsi="Arial" w:cs="Arial"/>
+                <w:color w:val="212529"/>
+                <w:shd w:val="clear" w:color="auto" w:fill="FFFFFF"/>
+              </w:rPr>
+              <w:t>SQUIRTLOMON,</w:t>
+            </w:r>
+            <w:proofErr w:type="gramStart"/>
+            <w:r>
+              <w:rPr>
+                <w:rFonts w:ascii="Arial" w:hAnsi="Arial" w:cs="Arial"/>
+                <w:color w:val="212529"/>
+                <w:shd w:val="clear" w:color="auto" w:fill="FFFFFF"/>
+              </w:rPr>
+              <w:t>6,FIRE</w:t>
+            </w:r>
+            <w:proofErr w:type="gramEnd"/>
+          </w:p>
+          <w:p>
+            <w:pPr>
+              <w:rPr>
+                <w:rFonts w:ascii="Arial" w:hAnsi="Arial" w:cs="Arial"/>
+              </w:rPr>
+            </w:pPr>
+          </w:p>
+        </w:tc>
+      </w:tr>
+      <w:tr>
+        <w:trPr>
+          <w:trHeight w:val="718"/>
+        </w:trPr>
+        <w:tc>
+          <w:tcPr>
+            <w:tcW w:w="996" w:type="dxa"/>
+          </w:tcPr>
+          <w:p>
+            <w:pPr>
+              <w:rPr>
+                <w:rFonts w:ascii="Arial" w:hAnsi="Arial" w:cs="Arial"/>
+                <w:lang w:val="es-ES"/>
+              </w:rPr>
+            </w:pPr>
+            <w:r>
+              <w:rPr>
+                <w:rFonts w:ascii="Arial" w:hAnsi="Arial" w:cs="Arial"/>
+                <w:lang w:val="es-ES"/>
+              </w:rPr>
+              <w:t>UC1_</w:t>
+            </w:r>
+            <w:r>
+              <w:rPr>
+                <w:rFonts w:ascii="Arial" w:hAnsi="Arial" w:cs="Arial"/>
+                <w:lang w:val="es-ES"/>
+              </w:rPr>
+              <w:t>5</w:t>
+            </w:r>
+          </w:p>
+        </w:tc>
+        <w:tc>
+          <w:tcPr>
+            <w:tcW w:w="1117" w:type="dxa"/>
+          </w:tcPr>
+          <w:p>
+            <w:pPr>
+              <w:rPr>
+                <w:lang w:val="es-ES"/>
+              </w:rPr>
+            </w:pPr>
+            <w:r>
+              <w:rPr>
+                <w:lang w:val="es-ES"/>
+              </w:rPr>
+              <w:t>Esc-</w:t>
+            </w:r>
+            <w:r>
+              <w:rPr>
+                <w:lang w:val="es-ES"/>
+              </w:rPr>
+              <w:t>4</w:t>
+            </w:r>
+          </w:p>
+        </w:tc>
+        <w:tc>
+          <w:tcPr>
+            <w:tcW w:w="1744" w:type="dxa"/>
+          </w:tcPr>
+          <w:p>
+            <w:pPr>
+              <w:rPr>
+                <w:rFonts w:ascii="Arial" w:hAnsi="Arial" w:cs="Arial"/>
+              </w:rPr>
+            </w:pPr>
+          </w:p>
+          <w:p>
+            <w:pPr>
+              <w:rPr>
+                <w:rFonts w:ascii="Arial" w:hAnsi="Arial" w:cs="Arial"/>
+              </w:rPr>
+            </w:pPr>
+          </w:p>
+        </w:tc>
+        <w:tc>
+          <w:tcPr>
+            <w:tcW w:w="1047" w:type="dxa"/>
+          </w:tcPr>
+          <w:p/>
+        </w:tc>
+        <w:tc>
+          <w:tcPr>
+            <w:tcW w:w="1242" w:type="dxa"/>
+          </w:tcPr>
+          <w:p>
+            <w:pPr>
+              <w:rPr>
+                <w:rFonts w:ascii="Arial" w:hAnsi="Arial" w:cs="Arial"/>
+              </w:rPr>
+            </w:pPr>
+          </w:p>
+        </w:tc>
+        <w:tc>
+          <w:tcPr>
+            <w:tcW w:w="4149" w:type="dxa"/>
+          </w:tcPr>
+          <w:p>
+            <w:pPr>
+              <w:rPr>
+                <w:rFonts w:ascii="Arial" w:hAnsi="Arial" w:cs="Arial"/>
+              </w:rPr>
+            </w:pPr>
+          </w:p>
+        </w:tc>
+        <w:tc>
+          <w:tcPr>
+            <w:tcW w:w="2147" w:type="dxa"/>
+          </w:tcPr>
+          <w:p>
+            <w:pPr>
+              <w:rPr>
+                <w:rFonts w:ascii="Arial" w:hAnsi="Arial" w:cs="Arial"/>
+              </w:rPr>
+            </w:pPr>
+            <w:r>
+              <w:rPr>
+                <w:rFonts w:ascii="Arial" w:hAnsi="Arial" w:cs="Arial"/>
+              </w:rPr>
+              <w:t>Error</w:t>
+            </w:r>
+          </w:p>
+          <w:p>
+            <w:pPr>
+              <w:rPr>
+                <w:rFonts w:ascii="Arial" w:hAnsi="Arial" w:cs="Arial"/>
+              </w:rPr>
+            </w:pPr>
+            <w:r>
+              <w:rPr>
+                <w:rFonts w:ascii="Arial" w:hAnsi="Arial" w:cs="Arial"/>
+              </w:rPr>
+              <w:t>"</w:t>
+            </w:r>
+            <w:r>
+              <w:rPr>
+                <w:rFonts w:ascii="Arial" w:hAnsi="Arial" w:cs="Arial"/>
+              </w:rPr>
+              <w:t>You must select at least one nft</w:t>
+            </w:r>
+            <w:r>
+              <w:rPr>
+                <w:rFonts w:ascii="Arial" w:hAnsi="Arial" w:cs="Arial"/>
+              </w:rPr>
+              <w:t>"</w:t>
+            </w:r>
+          </w:p>
+        </w:tc>
+      </w:tr>
+      <w:tr>
+        <w:trPr>
+          <w:trHeight w:val="1566"/>
+        </w:trPr>
+        <w:tc>
+          <w:tcPr>
+            <w:tcW w:w="996" w:type="dxa"/>
+          </w:tcPr>
+          <w:p>
+            <w:pPr>
+              <w:rPr>
+                <w:rFonts w:ascii="Arial" w:hAnsi="Arial" w:cs="Arial"/>
+                <w:lang w:val="es-ES"/>
+              </w:rPr>
+            </w:pPr>
+            <w:r>
+              <w:rPr>
+                <w:rFonts w:ascii="Arial" w:hAnsi="Arial" w:cs="Arial"/>
+                <w:lang w:val="es-ES"/>
+              </w:rPr>
+              <w:t>UC1_</w:t>
+            </w:r>
+            <w:r>
+              <w:rPr>
+                <w:rFonts w:ascii="Arial" w:hAnsi="Arial" w:cs="Arial"/>
+                <w:lang w:val="es-ES"/>
+              </w:rPr>
               <w:t>6</w:t>
             </w:r>
           </w:p>
         </w:tc>
         <w:tc>
           <w:tcPr>
-            <w:tcW w:w="1107" w:type="dxa"/>
+            <w:tcW w:w="1117" w:type="dxa"/>
           </w:tcPr>
           <w:p>
             <w:pPr>
@@ -3110,11 +3120,17 @@
               </w:rPr>
               <w:t>5</w:t>
             </w:r>
-          </w:p>
-        </w:tc>
-        <w:tc>
-          <w:tcPr>
-            <w:tcW w:w="1728" w:type="dxa"/>
+            <w:r>
+              <w:rPr>
+                <w:lang w:val="es-ES"/>
+              </w:rPr>
+              <w:t>/Fee not provided</w:t>
+            </w:r>
+          </w:p>
+        </w:tc>
+        <w:tc>
+          <w:tcPr>
+            <w:tcW w:w="1744" w:type="dxa"/>
           </w:tcPr>
           <w:p>
             <w:pPr>
@@ -3203,25 +3219,25 @@
         </w:tc>
         <w:tc>
           <w:tcPr>
-            <w:tcW w:w="1037" w:type="dxa"/>
+            <w:tcW w:w="1047" w:type="dxa"/>
           </w:tcPr>
           <w:p/>
         </w:tc>
         <w:tc>
           <w:tcPr>
-            <w:tcW w:w="1231" w:type="dxa"/>
-          </w:tcPr>
-          <w:p>
-            <w:pPr>
-              <w:rPr>
-                <w:rFonts w:ascii="Arial" w:hAnsi="Arial" w:cs="Arial"/>
-              </w:rPr>
-            </w:pPr>
-          </w:p>
-        </w:tc>
-        <w:tc>
-          <w:tcPr>
-            <w:tcW w:w="4110" w:type="dxa"/>
+            <w:tcW w:w="1242" w:type="dxa"/>
+          </w:tcPr>
+          <w:p>
+            <w:pPr>
+              <w:rPr>
+                <w:rFonts w:ascii="Arial" w:hAnsi="Arial" w:cs="Arial"/>
+              </w:rPr>
+            </w:pPr>
+          </w:p>
+        </w:tc>
+        <w:tc>
+          <w:tcPr>
+            <w:tcW w:w="4149" w:type="dxa"/>
           </w:tcPr>
           <w:p>
             <w:pPr>
@@ -3248,7 +3264,7 @@
         </w:tc>
         <w:tc>
           <w:tcPr>
-            <w:tcW w:w="2127" w:type="dxa"/>
+            <w:tcW w:w="2147" w:type="dxa"/>
           </w:tcPr>
           <w:p>
             <w:pPr>
@@ -3280,6 +3296,262 @@
                 <w:rFonts w:ascii="Arial" w:hAnsi="Arial" w:cs="Arial"/>
               </w:rPr>
               <w:t>Please set your gas fee</w:t>
+            </w:r>
+            <w:r>
+              <w:rPr>
+                <w:rFonts w:ascii="Arial" w:hAnsi="Arial" w:cs="Arial"/>
+              </w:rPr>
+              <w:t>"</w:t>
+            </w:r>
+          </w:p>
+        </w:tc>
+      </w:tr>
+      <w:tr>
+        <w:trPr>
+          <w:trHeight w:val="1566"/>
+        </w:trPr>
+        <w:tc>
+          <w:tcPr>
+            <w:tcW w:w="996" w:type="dxa"/>
+          </w:tcPr>
+          <w:p>
+            <w:pPr>
+              <w:rPr>
+                <w:rFonts w:ascii="Arial" w:hAnsi="Arial" w:cs="Arial"/>
+                <w:lang w:val="es-ES"/>
+              </w:rPr>
+            </w:pPr>
+            <w:r>
+              <w:rPr>
+                <w:rFonts w:ascii="Arial" w:hAnsi="Arial" w:cs="Arial"/>
+                <w:lang w:val="es-ES"/>
+              </w:rPr>
+              <w:lastRenderedPageBreak/>
+              <w:t>UC1_</w:t>
+            </w:r>
+            <w:r>
+              <w:rPr>
+                <w:rFonts w:ascii="Arial" w:hAnsi="Arial" w:cs="Arial"/>
+                <w:lang w:val="es-ES"/>
+              </w:rPr>
+              <w:t>6</w:t>
+            </w:r>
+          </w:p>
+        </w:tc>
+        <w:tc>
+          <w:tcPr>
+            <w:tcW w:w="1117" w:type="dxa"/>
+          </w:tcPr>
+          <w:p>
+            <w:pPr>
+              <w:rPr>
+                <w:lang w:val="es-ES"/>
+              </w:rPr>
+            </w:pPr>
+            <w:r>
+              <w:rPr>
+                <w:lang w:val="es-ES"/>
+              </w:rPr>
+              <w:t>Esc-5/</w:t>
+            </w:r>
+            <w:r>
+              <w:rPr>
+                <w:lang w:val="es-ES"/>
+              </w:rPr>
+              <w:t>Quantity for one nft</w:t>
+            </w:r>
+            <w:r>
+              <w:rPr>
+                <w:lang w:val="es-ES"/>
+              </w:rPr>
+              <w:t xml:space="preserve"> not provided</w:t>
+            </w:r>
+          </w:p>
+        </w:tc>
+        <w:tc>
+          <w:tcPr>
+            <w:tcW w:w="1744" w:type="dxa"/>
+          </w:tcPr>
+          <w:p>
+            <w:pPr>
+              <w:rPr>
+                <w:rFonts w:ascii="Arial" w:hAnsi="Arial" w:cs="Arial"/>
+              </w:rPr>
+            </w:pPr>
+            <w:r>
+              <w:rPr>
+                <w:rFonts w:ascii="Arial" w:hAnsi="Arial" w:cs="Arial"/>
+              </w:rPr>
+              <w:t>CHIK</w:t>
+            </w:r>
+            <w:r>
+              <w:rPr>
+                <w:rFonts w:ascii="Arial" w:hAnsi="Arial" w:cs="Arial"/>
+              </w:rPr>
+              <w:t xml:space="preserve"> </w:t>
+            </w:r>
+            <w:r>
+              <w:rPr>
+                <w:rFonts w:ascii="Arial" w:hAnsi="Arial" w:cs="Arial"/>
+              </w:rPr>
+              <w:t>5</w:t>
+            </w:r>
+          </w:p>
+          <w:p>
+            <w:pPr>
+              <w:rPr>
+                <w:rFonts w:ascii="Arial" w:hAnsi="Arial" w:cs="Arial"/>
+              </w:rPr>
+            </w:pPr>
+            <w:r>
+              <w:rPr>
+                <w:rFonts w:ascii="Arial" w:hAnsi="Arial" w:cs="Arial"/>
+              </w:rPr>
+              <w:t>FIRE</w:t>
+            </w:r>
+          </w:p>
+          <w:p>
+            <w:pPr>
+              <w:rPr>
+                <w:rFonts w:ascii="Arial" w:hAnsi="Arial" w:cs="Arial"/>
+              </w:rPr>
+            </w:pPr>
+          </w:p>
+          <w:p>
+            <w:pPr>
+              <w:rPr>
+                <w:rFonts w:ascii="Arial" w:hAnsi="Arial" w:cs="Arial"/>
+              </w:rPr>
+            </w:pPr>
+            <w:r>
+              <w:rPr>
+                <w:rFonts w:ascii="Arial" w:hAnsi="Arial" w:cs="Arial"/>
+              </w:rPr>
+              <w:t>CHOK</w:t>
+            </w:r>
+          </w:p>
+          <w:p>
+            <w:pPr>
+              <w:rPr>
+                <w:rFonts w:ascii="Arial" w:hAnsi="Arial" w:cs="Arial"/>
+              </w:rPr>
+            </w:pPr>
+            <w:r>
+              <w:rPr>
+                <w:rFonts w:ascii="Arial" w:hAnsi="Arial" w:cs="Arial"/>
+              </w:rPr>
+              <w:t>10</w:t>
+            </w:r>
+          </w:p>
+          <w:p>
+            <w:pPr>
+              <w:rPr>
+                <w:rFonts w:ascii="Arial" w:hAnsi="Arial" w:cs="Arial"/>
+              </w:rPr>
+            </w:pPr>
+            <w:r>
+              <w:rPr>
+                <w:rFonts w:ascii="Arial" w:hAnsi="Arial" w:cs="Arial"/>
+              </w:rPr>
+              <w:t>WATER</w:t>
+            </w:r>
+          </w:p>
+        </w:tc>
+        <w:tc>
+          <w:tcPr>
+            <w:tcW w:w="1047" w:type="dxa"/>
+          </w:tcPr>
+          <w:p/>
+        </w:tc>
+        <w:tc>
+          <w:tcPr>
+            <w:tcW w:w="1242" w:type="dxa"/>
+          </w:tcPr>
+          <w:p>
+            <w:pPr>
+              <w:rPr>
+                <w:rFonts w:ascii="Arial" w:hAnsi="Arial" w:cs="Arial"/>
+              </w:rPr>
+            </w:pPr>
+          </w:p>
+        </w:tc>
+        <w:tc>
+          <w:tcPr>
+            <w:tcW w:w="4149" w:type="dxa"/>
+          </w:tcPr>
+          <w:p>
+            <w:pPr>
+              <w:rPr>
+                <w:rFonts w:ascii="Arial" w:hAnsi="Arial" w:cs="Arial"/>
+                <w:lang w:val="es-ES"/>
+              </w:rPr>
+            </w:pPr>
+            <w:proofErr w:type="gramStart"/>
+            <w:r>
+              <w:rPr>
+                <w:rFonts w:ascii="Arial" w:hAnsi="Arial" w:cs="Arial"/>
+                <w:lang w:val="es-ES"/>
+              </w:rPr>
+              <w:t>5</w:t>
+            </w:r>
+            <w:r>
+              <w:rPr>
+                <w:rFonts w:ascii="Arial" w:hAnsi="Arial" w:cs="Arial"/>
+                <w:lang w:val="es-ES"/>
+              </w:rPr>
+              <w:t>,</w:t>
+            </w:r>
+            <w:r>
+              <w:rPr>
+                <w:rFonts w:ascii="Arial" w:hAnsi="Arial" w:cs="Arial"/>
+                <w:lang w:val="es-ES"/>
+              </w:rPr>
+              <w:t>Null</w:t>
+            </w:r>
+            <w:proofErr w:type="gramEnd"/>
+            <w:r>
+              <w:rPr>
+                <w:rFonts w:ascii="Arial" w:hAnsi="Arial" w:cs="Arial"/>
+                <w:lang w:val="es-ES"/>
+              </w:rPr>
+              <w:t>,1</w:t>
+            </w:r>
+          </w:p>
+        </w:tc>
+        <w:tc>
+          <w:tcPr>
+            <w:tcW w:w="2147" w:type="dxa"/>
+          </w:tcPr>
+          <w:p>
+            <w:pPr>
+              <w:rPr>
+                <w:rFonts w:ascii="Arial" w:hAnsi="Arial" w:cs="Arial"/>
+              </w:rPr>
+            </w:pPr>
+            <w:r>
+              <w:rPr>
+                <w:rFonts w:ascii="Arial" w:hAnsi="Arial" w:cs="Arial"/>
+              </w:rPr>
+              <w:t>Error</w:t>
+            </w:r>
+          </w:p>
+          <w:p>
+            <w:pPr>
+              <w:rPr>
+                <w:rFonts w:ascii="Arial" w:hAnsi="Arial" w:cs="Arial"/>
+              </w:rPr>
+            </w:pPr>
+            <w:r>
+              <w:rPr>
+                <w:rFonts w:ascii="Arial" w:hAnsi="Arial" w:cs="Arial"/>
+              </w:rPr>
+              <w:t>"</w:t>
+            </w:r>
+            <w:r>
+              <w:rPr>
+                <w:rFonts w:ascii="Arial" w:hAnsi="Arial" w:cs="Arial"/>
+              </w:rPr>
+              <w:t>The Quantity field is required.</w:t>
             </w:r>
             <w:r>
               <w:rPr>
@@ -3304,7 +3576,6 @@
         <w:rPr>
           <w:lang w:val="es-ES"/>
         </w:rPr>
-        <w:lastRenderedPageBreak/>
         <w:t>Environmental needs</w:t>
       </w:r>
       <w:bookmarkEnd w:id="4"/>
@@ -3781,9 +4052,9 @@
       <w:tblLook w:val="0000" w:firstRow="0" w:lastRow="0" w:firstColumn="0" w:lastColumn="0" w:noHBand="0" w:noVBand="0"/>
     </w:tblPr>
     <w:tblGrid>
-      <w:gridCol w:w="4320"/>
-      <w:gridCol w:w="4320"/>
-      <w:gridCol w:w="4320"/>
+      <w:gridCol w:w="3120"/>
+      <w:gridCol w:w="3120"/>
+      <w:gridCol w:w="3120"/>
     </w:tblGrid>
     <w:tr>
       <w:tc>
@@ -3946,32 +4217,47 @@
         <w:sz w:val="36"/>
       </w:rPr>
     </w:pPr>
-    <w:fldSimple w:instr=" DOCPROPERTY &quot;Company&quot;  \* MERGEFORMAT ">
-      <w:r>
-        <w:rPr>
-          <w:rFonts w:ascii="Arial" w:hAnsi="Arial"/>
-          <w:b/>
-          <w:sz w:val="36"/>
-        </w:rPr>
-        <w:t>&lt;</w:t>
-      </w:r>
-      <w:r>
-        <w:rPr>
-          <w:rFonts w:ascii="Arial" w:hAnsi="Arial"/>
-          <w:b/>
-          <w:sz w:val="36"/>
-        </w:rPr>
-        <w:t>ISII</w:t>
-      </w:r>
-      <w:r>
-        <w:rPr>
-          <w:rFonts w:ascii="Arial" w:hAnsi="Arial"/>
-          <w:b/>
-          <w:sz w:val="36"/>
-        </w:rPr>
-        <w:t>&gt;</w:t>
-      </w:r>
-    </w:fldSimple>
+    <w:r>
+      <w:fldChar w:fldCharType="begin"/>
+    </w:r>
+    <w:r>
+      <w:instrText xml:space="preserve"> DOCPROPERTY "Company"  \* MERGEFORMAT </w:instrText>
+    </w:r>
+    <w:r>
+      <w:fldChar w:fldCharType="separate"/>
+    </w:r>
+    <w:r>
+      <w:rPr>
+        <w:rFonts w:ascii="Arial" w:hAnsi="Arial"/>
+        <w:b/>
+        <w:sz w:val="36"/>
+      </w:rPr>
+      <w:t>&lt;</w:t>
+    </w:r>
+    <w:r>
+      <w:rPr>
+        <w:rFonts w:ascii="Arial" w:hAnsi="Arial"/>
+        <w:b/>
+        <w:sz w:val="36"/>
+      </w:rPr>
+      <w:t>ISII</w:t>
+    </w:r>
+    <w:r>
+      <w:rPr>
+        <w:rFonts w:ascii="Arial" w:hAnsi="Arial"/>
+        <w:b/>
+        <w:sz w:val="36"/>
+      </w:rPr>
+      <w:t>&gt;</w:t>
+    </w:r>
+    <w:r>
+      <w:rPr>
+        <w:rFonts w:ascii="Arial" w:hAnsi="Arial"/>
+        <w:b/>
+        <w:sz w:val="36"/>
+      </w:rPr>
+      <w:fldChar w:fldCharType="end"/>
+    </w:r>
   </w:p>
   <w:p>
     <w:pPr>
@@ -4009,8 +4295,8 @@
       <w:tblLook w:val="0000" w:firstRow="0" w:lastRow="0" w:firstColumn="0" w:lastColumn="0" w:noHBand="0" w:noVBand="0"/>
     </w:tblPr>
     <w:tblGrid>
-      <w:gridCol w:w="8648"/>
-      <w:gridCol w:w="4309"/>
+      <w:gridCol w:w="6242"/>
+      <w:gridCol w:w="3111"/>
     </w:tblGrid>
     <w:tr>
       <w:trPr>
@@ -5616,12 +5902,6 @@
 </file>
 
 <file path=customXml/item1.xml><?xml version="1.0" encoding="utf-8"?>
-<p:properties xmlns:p="http://schemas.microsoft.com/office/2006/metadata/properties" xmlns:xsi="http://www.w3.org/2001/XMLSchema-instance" xmlns:pc="http://schemas.microsoft.com/office/infopath/2007/PartnerControls">
-  <documentManagement/>
-</p:properties>
-</file>
-
-<file path=customXml/item2.xml><?xml version="1.0" encoding="utf-8"?>
 <ct:contentTypeSchema xmlns:ct="http://schemas.microsoft.com/office/2006/metadata/contentType" xmlns:ma="http://schemas.microsoft.com/office/2006/metadata/properties/metaAttributes" ct:_="" ma:_="" ma:contentTypeName="Documento" ma:contentTypeID="0x010100A84EB69FEAAC124494464A843FB65F1B" ma:contentTypeVersion="7" ma:contentTypeDescription="Crear nuevo documento." ma:contentTypeScope="" ma:versionID="18b9801ae202422d4cf1e1384b4cfd7f">
   <xsd:schema xmlns:xsd="http://www.w3.org/2001/XMLSchema" xmlns:xs="http://www.w3.org/2001/XMLSchema" xmlns:p="http://schemas.microsoft.com/office/2006/metadata/properties" xmlns:ns2="e70db583-0384-45f2-bee4-d71087a4ae97" xmlns:ns3="d6169a53-58c7-4834-a922-92accc0d3c74" targetNamespace="http://schemas.microsoft.com/office/2006/metadata/properties" ma:root="true" ma:fieldsID="4efd2216c8403501fc9af5b26cc82a45" ns2:_="" ns3:_="">
     <xsd:import namespace="e70db583-0384-45f2-bee4-d71087a4ae97"/>
@@ -5806,6 +6086,12 @@
 </ct:contentTypeSchema>
 </file>
 
+<file path=customXml/item2.xml><?xml version="1.0" encoding="utf-8"?>
+<p:properties xmlns:p="http://schemas.microsoft.com/office/2006/metadata/properties" xmlns:xsi="http://www.w3.org/2001/XMLSchema-instance" xmlns:pc="http://schemas.microsoft.com/office/infopath/2007/PartnerControls">
+  <documentManagement/>
+</p:properties>
+</file>
+
 <file path=customXml/item3.xml><?xml version="1.0" encoding="utf-8"?>
 <?mso-contentType ?>
 <FormTemplates xmlns="http://schemas.microsoft.com/sharepoint/v3/contenttype/forms">
@@ -5816,15 +6102,6 @@
 </file>
 
 <file path=customXml/itemProps1.xml><?xml version="1.0" encoding="utf-8"?>
-<ds:datastoreItem xmlns:ds="http://schemas.openxmlformats.org/officeDocument/2006/customXml" ds:itemID="{1E552648-2456-4AEB-9337-C6642FAB7968}">
-  <ds:schemaRefs>
-    <ds:schemaRef ds:uri="http://schemas.microsoft.com/office/2006/metadata/properties"/>
-    <ds:schemaRef ds:uri="http://schemas.microsoft.com/office/infopath/2007/PartnerControls"/>
-  </ds:schemaRefs>
-</ds:datastoreItem>
-</file>
-
-<file path=customXml/itemProps2.xml><?xml version="1.0" encoding="utf-8"?>
 <ds:datastoreItem xmlns:ds="http://schemas.openxmlformats.org/officeDocument/2006/customXml" ds:itemID="{AF5C2D9B-C50E-41C8-8C55-D4A4E65B90A6}">
   <ds:schemaRefs>
     <ds:schemaRef ds:uri="http://schemas.microsoft.com/office/2006/metadata/contentType"/>
@@ -5843,6 +6120,15 @@
 </ds:datastoreItem>
 </file>
 
+<file path=customXml/itemProps2.xml><?xml version="1.0" encoding="utf-8"?>
+<ds:datastoreItem xmlns:ds="http://schemas.openxmlformats.org/officeDocument/2006/customXml" ds:itemID="{1E552648-2456-4AEB-9337-C6642FAB7968}">
+  <ds:schemaRefs>
+    <ds:schemaRef ds:uri="http://schemas.microsoft.com/office/2006/metadata/properties"/>
+    <ds:schemaRef ds:uri="http://schemas.microsoft.com/office/infopath/2007/PartnerControls"/>
+  </ds:schemaRefs>
+</ds:datastoreItem>
+</file>
+
 <file path=customXml/itemProps3.xml><?xml version="1.0" encoding="utf-8"?>
 <ds:datastoreItem xmlns:ds="http://schemas.openxmlformats.org/officeDocument/2006/customXml" ds:itemID="{396B05A9-87A0-4E80-9F96-F1F0943B6178}">
   <ds:schemaRefs>

</xml_diff>